<commit_message>
vectorization of the forward pass inside a NN
</commit_message>
<xml_diff>
--- a/Course 1 - Neural Networks and Deep Learning/Week 3/Week 3 - Notes.docx
+++ b/Course 1 - Neural Networks and Deep Learning/Week 3/Week 3 - Notes.docx
@@ -173,6 +173,757 @@
         </w:rPr>
         <w:t>A neural network that has the input, hidden and output layers is referred to as a 2 layer neural network, because the input layer is not counted</w:t>
       </w:r>
+    </w:p>
+    <w:p>
+      <w:pPr>
+        <w:rPr>
+          <w:sz w:val="24"/>
+          <w:szCs w:val="24"/>
+        </w:rPr>
+      </w:pPr>
+    </w:p>
+    <w:p>
+      <w:pPr>
+        <w:rPr>
+          <w:b/>
+          <w:bCs/>
+          <w:sz w:val="24"/>
+          <w:szCs w:val="24"/>
+        </w:rPr>
+      </w:pPr>
+      <w:r>
+        <w:rPr>
+          <w:b/>
+          <w:bCs/>
+          <w:sz w:val="24"/>
+          <w:szCs w:val="24"/>
+        </w:rPr>
+        <w:t>Computing a Neural Network's Output</w:t>
+      </w:r>
+    </w:p>
+    <w:p>
+      <w:pPr>
+        <w:rPr>
+          <w:sz w:val="24"/>
+          <w:szCs w:val="24"/>
+        </w:rPr>
+      </w:pPr>
+      <w:r>
+        <w:rPr>
+          <w:noProof/>
+          <w:sz w:val="24"/>
+          <w:szCs w:val="24"/>
+        </w:rPr>
+        <w:drawing>
+          <wp:inline distT="0" distB="0" distL="0" distR="0" wp14:anchorId="087C453E" wp14:editId="7611736B">
+            <wp:extent cx="2425700" cy="2001959"/>
+            <wp:effectExtent l="0" t="0" r="0" b="0"/>
+            <wp:docPr id="1" name="Picture 1" descr="A picture containing text, diagram, font, circle&#10;&#10;Description automatically generated"/>
+            <wp:cNvGraphicFramePr>
+              <a:graphicFrameLocks xmlns:a="http://schemas.openxmlformats.org/drawingml/2006/main" noChangeAspect="1"/>
+            </wp:cNvGraphicFramePr>
+            <a:graphic xmlns:a="http://schemas.openxmlformats.org/drawingml/2006/main">
+              <a:graphicData uri="http://schemas.openxmlformats.org/drawingml/2006/picture">
+                <pic:pic xmlns:pic="http://schemas.openxmlformats.org/drawingml/2006/picture">
+                  <pic:nvPicPr>
+                    <pic:cNvPr id="1" name="Picture 1" descr="A picture containing text, diagram, font, circle&#10;&#10;Description automatically generated"/>
+                    <pic:cNvPicPr/>
+                  </pic:nvPicPr>
+                  <pic:blipFill>
+                    <a:blip r:embed="rId5"/>
+                    <a:stretch>
+                      <a:fillRect/>
+                    </a:stretch>
+                  </pic:blipFill>
+                  <pic:spPr>
+                    <a:xfrm>
+                      <a:off x="0" y="0"/>
+                      <a:ext cx="2430177" cy="2005654"/>
+                    </a:xfrm>
+                    <a:prstGeom prst="rect">
+                      <a:avLst/>
+                    </a:prstGeom>
+                  </pic:spPr>
+                </pic:pic>
+              </a:graphicData>
+            </a:graphic>
+          </wp:inline>
+        </w:drawing>
+      </w:r>
+    </w:p>
+    <w:p>
+      <w:pPr>
+        <w:rPr>
+          <w:sz w:val="24"/>
+          <w:szCs w:val="24"/>
+        </w:rPr>
+      </w:pPr>
+      <w:r>
+        <w:rPr>
+          <w:sz w:val="24"/>
+          <w:szCs w:val="24"/>
+        </w:rPr>
+        <w:t>This is the representation of one unit, that can be perceived as 2 parts</w:t>
+      </w:r>
+    </w:p>
+    <w:p>
+      <w:pPr>
+        <w:rPr>
+          <w:sz w:val="24"/>
+          <w:szCs w:val="24"/>
+        </w:rPr>
+      </w:pPr>
+      <w:r>
+        <w:rPr>
+          <w:noProof/>
+          <w:sz w:val="24"/>
+          <w:szCs w:val="24"/>
+        </w:rPr>
+        <w:drawing>
+          <wp:inline distT="0" distB="0" distL="0" distR="0" wp14:anchorId="7ACD25E7" wp14:editId="07D7E739">
+            <wp:extent cx="2228850" cy="1250423"/>
+            <wp:effectExtent l="0" t="0" r="0" b="6985"/>
+            <wp:docPr id="2" name="Picture 2" descr="A picture containing diagram, line, circle, drawing&#10;&#10;Description automatically generated"/>
+            <wp:cNvGraphicFramePr>
+              <a:graphicFrameLocks xmlns:a="http://schemas.openxmlformats.org/drawingml/2006/main" noChangeAspect="1"/>
+            </wp:cNvGraphicFramePr>
+            <a:graphic xmlns:a="http://schemas.openxmlformats.org/drawingml/2006/main">
+              <a:graphicData uri="http://schemas.openxmlformats.org/drawingml/2006/picture">
+                <pic:pic xmlns:pic="http://schemas.openxmlformats.org/drawingml/2006/picture">
+                  <pic:nvPicPr>
+                    <pic:cNvPr id="2" name="Picture 2" descr="A picture containing diagram, line, circle, drawing&#10;&#10;Description automatically generated"/>
+                    <pic:cNvPicPr/>
+                  </pic:nvPicPr>
+                  <pic:blipFill>
+                    <a:blip r:embed="rId6"/>
+                    <a:stretch>
+                      <a:fillRect/>
+                    </a:stretch>
+                  </pic:blipFill>
+                  <pic:spPr>
+                    <a:xfrm>
+                      <a:off x="0" y="0"/>
+                      <a:ext cx="2233340" cy="1252942"/>
+                    </a:xfrm>
+                    <a:prstGeom prst="rect">
+                      <a:avLst/>
+                    </a:prstGeom>
+                  </pic:spPr>
+                </pic:pic>
+              </a:graphicData>
+            </a:graphic>
+          </wp:inline>
+        </w:drawing>
+      </w:r>
+      <w:r>
+        <w:rPr>
+          <w:noProof/>
+          <w:sz w:val="24"/>
+          <w:szCs w:val="24"/>
+        </w:rPr>
+        <w:drawing>
+          <wp:inline distT="0" distB="0" distL="0" distR="0" wp14:anchorId="6ED61B6F" wp14:editId="3A2E59CB">
+            <wp:extent cx="2324100" cy="1255732"/>
+            <wp:effectExtent l="0" t="0" r="0" b="1905"/>
+            <wp:docPr id="3" name="Picture 3" descr="A picture containing text, font, white, typography&#10;&#10;Description automatically generated"/>
+            <wp:cNvGraphicFramePr>
+              <a:graphicFrameLocks xmlns:a="http://schemas.openxmlformats.org/drawingml/2006/main" noChangeAspect="1"/>
+            </wp:cNvGraphicFramePr>
+            <a:graphic xmlns:a="http://schemas.openxmlformats.org/drawingml/2006/main">
+              <a:graphicData uri="http://schemas.openxmlformats.org/drawingml/2006/picture">
+                <pic:pic xmlns:pic="http://schemas.openxmlformats.org/drawingml/2006/picture">
+                  <pic:nvPicPr>
+                    <pic:cNvPr id="3" name="Picture 3" descr="A picture containing text, font, white, typography&#10;&#10;Description automatically generated"/>
+                    <pic:cNvPicPr/>
+                  </pic:nvPicPr>
+                  <pic:blipFill>
+                    <a:blip r:embed="rId7"/>
+                    <a:stretch>
+                      <a:fillRect/>
+                    </a:stretch>
+                  </pic:blipFill>
+                  <pic:spPr>
+                    <a:xfrm>
+                      <a:off x="0" y="0"/>
+                      <a:ext cx="2359810" cy="1275026"/>
+                    </a:xfrm>
+                    <a:prstGeom prst="rect">
+                      <a:avLst/>
+                    </a:prstGeom>
+                  </pic:spPr>
+                </pic:pic>
+              </a:graphicData>
+            </a:graphic>
+          </wp:inline>
+        </w:drawing>
+      </w:r>
+    </w:p>
+    <w:p>
+      <w:pPr>
+        <w:rPr>
+          <w:sz w:val="24"/>
+          <w:szCs w:val="24"/>
+        </w:rPr>
+      </w:pPr>
+      <w:r>
+        <w:rPr>
+          <w:sz w:val="24"/>
+          <w:szCs w:val="24"/>
+        </w:rPr>
+        <w:t>All the calculations for on layer can be computed just by multiplying the matrices</w:t>
+      </w:r>
+    </w:p>
+    <w:p>
+      <w:pPr>
+        <w:rPr>
+          <w:sz w:val="24"/>
+          <w:szCs w:val="24"/>
+        </w:rPr>
+      </w:pPr>
+      <w:r>
+        <w:rPr>
+          <w:noProof/>
+          <w:sz w:val="24"/>
+          <w:szCs w:val="24"/>
+        </w:rPr>
+        <w:lastRenderedPageBreak/>
+        <w:drawing>
+          <wp:inline distT="0" distB="0" distL="0" distR="0" wp14:anchorId="319481AD" wp14:editId="7290A12B">
+            <wp:extent cx="3397250" cy="1572317"/>
+            <wp:effectExtent l="0" t="0" r="0" b="8890"/>
+            <wp:docPr id="5" name="Picture 5" descr="A picture containing text, handwriting, child art, drawing&#10;&#10;Description automatically generated"/>
+            <wp:cNvGraphicFramePr>
+              <a:graphicFrameLocks xmlns:a="http://schemas.openxmlformats.org/drawingml/2006/main" noChangeAspect="1"/>
+            </wp:cNvGraphicFramePr>
+            <a:graphic xmlns:a="http://schemas.openxmlformats.org/drawingml/2006/main">
+              <a:graphicData uri="http://schemas.openxmlformats.org/drawingml/2006/picture">
+                <pic:pic xmlns:pic="http://schemas.openxmlformats.org/drawingml/2006/picture">
+                  <pic:nvPicPr>
+                    <pic:cNvPr id="5" name="Picture 5" descr="A picture containing text, handwriting, child art, drawing&#10;&#10;Description automatically generated"/>
+                    <pic:cNvPicPr/>
+                  </pic:nvPicPr>
+                  <pic:blipFill>
+                    <a:blip r:embed="rId8"/>
+                    <a:stretch>
+                      <a:fillRect/>
+                    </a:stretch>
+                  </pic:blipFill>
+                  <pic:spPr>
+                    <a:xfrm>
+                      <a:off x="0" y="0"/>
+                      <a:ext cx="3407907" cy="1577249"/>
+                    </a:xfrm>
+                    <a:prstGeom prst="rect">
+                      <a:avLst/>
+                    </a:prstGeom>
+                  </pic:spPr>
+                </pic:pic>
+              </a:graphicData>
+            </a:graphic>
+          </wp:inline>
+        </w:drawing>
+      </w:r>
+    </w:p>
+    <w:p>
+      <w:pPr>
+        <w:rPr>
+          <w:sz w:val="24"/>
+          <w:szCs w:val="24"/>
+        </w:rPr>
+      </w:pPr>
+      <w:r>
+        <w:rPr>
+          <w:noProof/>
+          <w:sz w:val="24"/>
+          <w:szCs w:val="24"/>
+        </w:rPr>
+        <w:drawing>
+          <wp:inline distT="0" distB="0" distL="0" distR="0" wp14:anchorId="4DD95563" wp14:editId="694AF263">
+            <wp:extent cx="2387600" cy="499547"/>
+            <wp:effectExtent l="0" t="0" r="0" b="0"/>
+            <wp:docPr id="6" name="Picture 6" descr="A black text on a white background&#10;&#10;Description automatically generated with medium confidence"/>
+            <wp:cNvGraphicFramePr>
+              <a:graphicFrameLocks xmlns:a="http://schemas.openxmlformats.org/drawingml/2006/main" noChangeAspect="1"/>
+            </wp:cNvGraphicFramePr>
+            <a:graphic xmlns:a="http://schemas.openxmlformats.org/drawingml/2006/main">
+              <a:graphicData uri="http://schemas.openxmlformats.org/drawingml/2006/picture">
+                <pic:pic xmlns:pic="http://schemas.openxmlformats.org/drawingml/2006/picture">
+                  <pic:nvPicPr>
+                    <pic:cNvPr id="6" name="Picture 6" descr="A black text on a white background&#10;&#10;Description automatically generated with medium confidence"/>
+                    <pic:cNvPicPr/>
+                  </pic:nvPicPr>
+                  <pic:blipFill>
+                    <a:blip r:embed="rId9"/>
+                    <a:stretch>
+                      <a:fillRect/>
+                    </a:stretch>
+                  </pic:blipFill>
+                  <pic:spPr>
+                    <a:xfrm>
+                      <a:off x="0" y="0"/>
+                      <a:ext cx="2416872" cy="505671"/>
+                    </a:xfrm>
+                    <a:prstGeom prst="rect">
+                      <a:avLst/>
+                    </a:prstGeom>
+                  </pic:spPr>
+                </pic:pic>
+              </a:graphicData>
+            </a:graphic>
+          </wp:inline>
+        </w:drawing>
+      </w:r>
+    </w:p>
+    <w:p>
+      <w:pPr>
+        <w:rPr>
+          <w:sz w:val="24"/>
+          <w:szCs w:val="24"/>
+        </w:rPr>
+      </w:pPr>
+      <w:r>
+        <w:rPr>
+          <w:noProof/>
+          <w:sz w:val="24"/>
+          <w:szCs w:val="24"/>
+        </w:rPr>
+        <w:drawing>
+          <wp:inline distT="0" distB="0" distL="0" distR="0" wp14:anchorId="3121CB92" wp14:editId="1D76C2FB">
+            <wp:extent cx="1676400" cy="413512"/>
+            <wp:effectExtent l="0" t="0" r="0" b="5715"/>
+            <wp:docPr id="7" name="Picture 7" descr="A picture containing font, text, white, symbol&#10;&#10;Description automatically generated"/>
+            <wp:cNvGraphicFramePr>
+              <a:graphicFrameLocks xmlns:a="http://schemas.openxmlformats.org/drawingml/2006/main" noChangeAspect="1"/>
+            </wp:cNvGraphicFramePr>
+            <a:graphic xmlns:a="http://schemas.openxmlformats.org/drawingml/2006/main">
+              <a:graphicData uri="http://schemas.openxmlformats.org/drawingml/2006/picture">
+                <pic:pic xmlns:pic="http://schemas.openxmlformats.org/drawingml/2006/picture">
+                  <pic:nvPicPr>
+                    <pic:cNvPr id="7" name="Picture 7" descr="A picture containing font, text, white, symbol&#10;&#10;Description automatically generated"/>
+                    <pic:cNvPicPr/>
+                  </pic:nvPicPr>
+                  <pic:blipFill>
+                    <a:blip r:embed="rId10"/>
+                    <a:stretch>
+                      <a:fillRect/>
+                    </a:stretch>
+                  </pic:blipFill>
+                  <pic:spPr>
+                    <a:xfrm>
+                      <a:off x="0" y="0"/>
+                      <a:ext cx="1704000" cy="420320"/>
+                    </a:xfrm>
+                    <a:prstGeom prst="rect">
+                      <a:avLst/>
+                    </a:prstGeom>
+                  </pic:spPr>
+                </pic:pic>
+              </a:graphicData>
+            </a:graphic>
+          </wp:inline>
+        </w:drawing>
+      </w:r>
+    </w:p>
+    <w:p>
+      <w:pPr>
+        <w:rPr>
+          <w:sz w:val="24"/>
+          <w:szCs w:val="24"/>
+        </w:rPr>
+      </w:pPr>
+    </w:p>
+    <w:p>
+      <w:pPr>
+        <w:rPr>
+          <w:b/>
+          <w:bCs/>
+          <w:sz w:val="24"/>
+          <w:szCs w:val="24"/>
+        </w:rPr>
+      </w:pPr>
+      <w:r>
+        <w:rPr>
+          <w:b/>
+          <w:bCs/>
+          <w:sz w:val="24"/>
+          <w:szCs w:val="24"/>
+        </w:rPr>
+        <w:t>Vectorizing Across Multiple Examples</w:t>
+      </w:r>
+    </w:p>
+    <w:p>
+      <w:pPr>
+        <w:rPr>
+          <w:sz w:val="24"/>
+          <w:szCs w:val="24"/>
+        </w:rPr>
+      </w:pPr>
+      <w:r>
+        <w:rPr>
+          <w:sz w:val="24"/>
+          <w:szCs w:val="24"/>
+        </w:rPr>
+        <w:t xml:space="preserve">If we want to compute the forward propagation for all examples, we </w:t>
+      </w:r>
+      <w:r>
+        <w:rPr>
+          <w:sz w:val="24"/>
+          <w:szCs w:val="24"/>
+        </w:rPr>
+        <w:t>will</w:t>
+      </w:r>
+      <w:r>
+        <w:rPr>
+          <w:sz w:val="24"/>
+          <w:szCs w:val="24"/>
+        </w:rPr>
+        <w:t xml:space="preserve"> have to do the following computation for each training examples:</w:t>
+      </w:r>
+    </w:p>
+    <w:p>
+      <w:pPr>
+        <w:rPr>
+          <w:sz w:val="24"/>
+          <w:szCs w:val="24"/>
+        </w:rPr>
+      </w:pPr>
+      <w:r>
+        <w:rPr>
+          <w:noProof/>
+          <w:sz w:val="24"/>
+          <w:szCs w:val="24"/>
+        </w:rPr>
+        <w:drawing>
+          <wp:inline distT="0" distB="0" distL="0" distR="0" wp14:anchorId="04049155" wp14:editId="3E4813FD">
+            <wp:extent cx="3448531" cy="2257740"/>
+            <wp:effectExtent l="0" t="0" r="0" b="9525"/>
+            <wp:docPr id="8" name="Picture 8" descr="A picture containing font, text, white, typography&#10;&#10;Description automatically generated"/>
+            <wp:cNvGraphicFramePr>
+              <a:graphicFrameLocks xmlns:a="http://schemas.openxmlformats.org/drawingml/2006/main" noChangeAspect="1"/>
+            </wp:cNvGraphicFramePr>
+            <a:graphic xmlns:a="http://schemas.openxmlformats.org/drawingml/2006/main">
+              <a:graphicData uri="http://schemas.openxmlformats.org/drawingml/2006/picture">
+                <pic:pic xmlns:pic="http://schemas.openxmlformats.org/drawingml/2006/picture">
+                  <pic:nvPicPr>
+                    <pic:cNvPr id="8" name="Picture 8" descr="A picture containing font, text, white, typography&#10;&#10;Description automatically generated"/>
+                    <pic:cNvPicPr/>
+                  </pic:nvPicPr>
+                  <pic:blipFill>
+                    <a:blip r:embed="rId11"/>
+                    <a:stretch>
+                      <a:fillRect/>
+                    </a:stretch>
+                  </pic:blipFill>
+                  <pic:spPr>
+                    <a:xfrm>
+                      <a:off x="0" y="0"/>
+                      <a:ext cx="3448531" cy="2257740"/>
+                    </a:xfrm>
+                    <a:prstGeom prst="rect">
+                      <a:avLst/>
+                    </a:prstGeom>
+                  </pic:spPr>
+                </pic:pic>
+              </a:graphicData>
+            </a:graphic>
+          </wp:inline>
+        </w:drawing>
+      </w:r>
+      <w:r>
+        <w:rPr>
+          <w:sz w:val="24"/>
+          <w:szCs w:val="24"/>
+        </w:rPr>
+        <w:t xml:space="preserve"> (if we are using a neural network with 2 layers + the input)</w:t>
+      </w:r>
+    </w:p>
+    <w:p>
+      <w:pPr>
+        <w:rPr>
+          <w:sz w:val="24"/>
+          <w:szCs w:val="24"/>
+        </w:rPr>
+      </w:pPr>
+      <w:r>
+        <w:rPr>
+          <w:sz w:val="24"/>
+          <w:szCs w:val="24"/>
+        </w:rPr>
+        <w:t xml:space="preserve">As a notation we use </w:t>
+      </w:r>
+      <w:r>
+        <w:rPr>
+          <w:noProof/>
+          <w:sz w:val="24"/>
+          <w:szCs w:val="24"/>
+        </w:rPr>
+        <w:drawing>
+          <wp:inline distT="0" distB="0" distL="0" distR="0" wp14:anchorId="4F658270" wp14:editId="4ED299C8">
+            <wp:extent cx="1357745" cy="471475"/>
+            <wp:effectExtent l="0" t="0" r="0" b="5080"/>
+            <wp:docPr id="9" name="Picture 9"/>
+            <wp:cNvGraphicFramePr>
+              <a:graphicFrameLocks xmlns:a="http://schemas.openxmlformats.org/drawingml/2006/main" noChangeAspect="1"/>
+            </wp:cNvGraphicFramePr>
+            <a:graphic xmlns:a="http://schemas.openxmlformats.org/drawingml/2006/main">
+              <a:graphicData uri="http://schemas.openxmlformats.org/drawingml/2006/picture">
+                <pic:pic xmlns:pic="http://schemas.openxmlformats.org/drawingml/2006/picture">
+                  <pic:nvPicPr>
+                    <pic:cNvPr id="1" name=""/>
+                    <pic:cNvPicPr/>
+                  </pic:nvPicPr>
+                  <pic:blipFill>
+                    <a:blip r:embed="rId12"/>
+                    <a:stretch>
+                      <a:fillRect/>
+                    </a:stretch>
+                  </pic:blipFill>
+                  <pic:spPr>
+                    <a:xfrm>
+                      <a:off x="0" y="0"/>
+                      <a:ext cx="1369975" cy="475722"/>
+                    </a:xfrm>
+                    <a:prstGeom prst="rect">
+                      <a:avLst/>
+                    </a:prstGeom>
+                  </pic:spPr>
+                </pic:pic>
+              </a:graphicData>
+            </a:graphic>
+          </wp:inline>
+        </w:drawing>
+      </w:r>
+    </w:p>
+    <w:p>
+      <w:pPr>
+        <w:rPr>
+          <w:sz w:val="24"/>
+          <w:szCs w:val="24"/>
+        </w:rPr>
+      </w:pPr>
+      <w:r>
+        <w:rPr>
+          <w:sz w:val="24"/>
+          <w:szCs w:val="24"/>
+        </w:rPr>
+        <w:t>To create a forward pass on each example of the data set we would need a for loop, but to avoid it we can vectorize the entire data set:</w:t>
+      </w:r>
+    </w:p>
+    <w:p>
+      <w:pPr>
+        <w:rPr>
+          <w:sz w:val="24"/>
+          <w:szCs w:val="24"/>
+        </w:rPr>
+      </w:pPr>
+      <w:r>
+        <w:rPr>
+          <w:sz w:val="24"/>
+          <w:szCs w:val="24"/>
+        </w:rPr>
+        <w:lastRenderedPageBreak/>
+        <w:drawing>
+          <wp:inline distT="0" distB="0" distL="0" distR="0" wp14:anchorId="1B7E5ECB" wp14:editId="162A5D90">
+            <wp:extent cx="1572491" cy="1109621"/>
+            <wp:effectExtent l="0" t="0" r="8890" b="0"/>
+            <wp:docPr id="4" name="Picture 4" descr="A picture containing handwriting, calligraphy, font, typography&#10;&#10;Description automatically generated"/>
+            <wp:cNvGraphicFramePr>
+              <a:graphicFrameLocks xmlns:a="http://schemas.openxmlformats.org/drawingml/2006/main" noChangeAspect="1"/>
+            </wp:cNvGraphicFramePr>
+            <a:graphic xmlns:a="http://schemas.openxmlformats.org/drawingml/2006/main">
+              <a:graphicData uri="http://schemas.openxmlformats.org/drawingml/2006/picture">
+                <pic:pic xmlns:pic="http://schemas.openxmlformats.org/drawingml/2006/picture">
+                  <pic:nvPicPr>
+                    <pic:cNvPr id="4" name="Picture 4" descr="A picture containing handwriting, calligraphy, font, typography&#10;&#10;Description automatically generated"/>
+                    <pic:cNvPicPr/>
+                  </pic:nvPicPr>
+                  <pic:blipFill>
+                    <a:blip r:embed="rId13"/>
+                    <a:stretch>
+                      <a:fillRect/>
+                    </a:stretch>
+                  </pic:blipFill>
+                  <pic:spPr>
+                    <a:xfrm>
+                      <a:off x="0" y="0"/>
+                      <a:ext cx="1578289" cy="1113712"/>
+                    </a:xfrm>
+                    <a:prstGeom prst="rect">
+                      <a:avLst/>
+                    </a:prstGeom>
+                  </pic:spPr>
+                </pic:pic>
+              </a:graphicData>
+            </a:graphic>
+          </wp:inline>
+        </w:drawing>
+      </w:r>
+      <w:r>
+        <w:rPr>
+          <w:sz w:val="24"/>
+          <w:szCs w:val="24"/>
+        </w:rPr>
+        <w:t>(create a matrix X in which we have an x on each column)</w:t>
+      </w:r>
+    </w:p>
+    <w:p>
+      <w:pPr>
+        <w:rPr>
+          <w:sz w:val="24"/>
+          <w:szCs w:val="24"/>
+        </w:rPr>
+      </w:pPr>
+      <w:r>
+        <w:rPr>
+          <w:sz w:val="24"/>
+          <w:szCs w:val="24"/>
+        </w:rPr>
+        <w:drawing>
+          <wp:inline distT="0" distB="0" distL="0" distR="0" wp14:anchorId="5E8456E4" wp14:editId="10D27D6E">
+            <wp:extent cx="2812473" cy="1429373"/>
+            <wp:effectExtent l="0" t="0" r="6985" b="0"/>
+            <wp:docPr id="10" name="Picture 10" descr="A picture containing text, handwriting, font, line&#10;&#10;Description automatically generated"/>
+            <wp:cNvGraphicFramePr>
+              <a:graphicFrameLocks xmlns:a="http://schemas.openxmlformats.org/drawingml/2006/main" noChangeAspect="1"/>
+            </wp:cNvGraphicFramePr>
+            <a:graphic xmlns:a="http://schemas.openxmlformats.org/drawingml/2006/main">
+              <a:graphicData uri="http://schemas.openxmlformats.org/drawingml/2006/picture">
+                <pic:pic xmlns:pic="http://schemas.openxmlformats.org/drawingml/2006/picture">
+                  <pic:nvPicPr>
+                    <pic:cNvPr id="10" name="Picture 10" descr="A picture containing text, handwriting, font, line&#10;&#10;Description automatically generated"/>
+                    <pic:cNvPicPr/>
+                  </pic:nvPicPr>
+                  <pic:blipFill>
+                    <a:blip r:embed="rId14"/>
+                    <a:stretch>
+                      <a:fillRect/>
+                    </a:stretch>
+                  </pic:blipFill>
+                  <pic:spPr>
+                    <a:xfrm>
+                      <a:off x="0" y="0"/>
+                      <a:ext cx="2818414" cy="1432392"/>
+                    </a:xfrm>
+                    <a:prstGeom prst="rect">
+                      <a:avLst/>
+                    </a:prstGeom>
+                  </pic:spPr>
+                </pic:pic>
+              </a:graphicData>
+            </a:graphic>
+          </wp:inline>
+        </w:drawing>
+      </w:r>
+      <w:r>
+        <w:rPr>
+          <w:sz w:val="24"/>
+          <w:szCs w:val="24"/>
+        </w:rPr>
+        <w:t>(same Z and A, where the columns stand for the examples, and the rows for hidden units)</w:t>
+      </w:r>
+    </w:p>
+    <w:p>
+      <w:pPr>
+        <w:rPr>
+          <w:sz w:val="24"/>
+          <w:szCs w:val="24"/>
+        </w:rPr>
+      </w:pPr>
+      <w:r>
+        <w:rPr>
+          <w:sz w:val="24"/>
+          <w:szCs w:val="24"/>
+        </w:rPr>
+        <w:t>We end up using the following computations for a vectorized forward pass across the entire data set</w:t>
+      </w:r>
+    </w:p>
+    <w:p>
+      <w:pPr>
+        <w:rPr>
+          <w:sz w:val="24"/>
+          <w:szCs w:val="24"/>
+        </w:rPr>
+      </w:pPr>
+      <w:r>
+        <w:rPr>
+          <w:sz w:val="24"/>
+          <w:szCs w:val="24"/>
+        </w:rPr>
+        <w:drawing>
+          <wp:inline distT="0" distB="0" distL="0" distR="0" wp14:anchorId="18E8F952" wp14:editId="3CB18BE4">
+            <wp:extent cx="3333118" cy="3761509"/>
+            <wp:effectExtent l="0" t="0" r="635" b="0"/>
+            <wp:docPr id="12" name="Picture 12" descr="A picture containing text, font, screenshot, typography&#10;&#10;Description automatically generated"/>
+            <wp:cNvGraphicFramePr>
+              <a:graphicFrameLocks xmlns:a="http://schemas.openxmlformats.org/drawingml/2006/main" noChangeAspect="1"/>
+            </wp:cNvGraphicFramePr>
+            <a:graphic xmlns:a="http://schemas.openxmlformats.org/drawingml/2006/main">
+              <a:graphicData uri="http://schemas.openxmlformats.org/drawingml/2006/picture">
+                <pic:pic xmlns:pic="http://schemas.openxmlformats.org/drawingml/2006/picture">
+                  <pic:nvPicPr>
+                    <pic:cNvPr id="12" name="Picture 12" descr="A picture containing text, font, screenshot, typography&#10;&#10;Description automatically generated"/>
+                    <pic:cNvPicPr/>
+                  </pic:nvPicPr>
+                  <pic:blipFill>
+                    <a:blip r:embed="rId15"/>
+                    <a:stretch>
+                      <a:fillRect/>
+                    </a:stretch>
+                  </pic:blipFill>
+                  <pic:spPr>
+                    <a:xfrm>
+                      <a:off x="0" y="0"/>
+                      <a:ext cx="3335669" cy="3764388"/>
+                    </a:xfrm>
+                    <a:prstGeom prst="rect">
+                      <a:avLst/>
+                    </a:prstGeom>
+                  </pic:spPr>
+                </pic:pic>
+              </a:graphicData>
+            </a:graphic>
+          </wp:inline>
+        </w:drawing>
+      </w:r>
+    </w:p>
+    <w:p>
+      <w:pPr>
+        <w:rPr>
+          <w:sz w:val="24"/>
+          <w:szCs w:val="24"/>
+        </w:rPr>
+      </w:pPr>
+      <w:r>
+        <w:rPr>
+          <w:sz w:val="24"/>
+          <w:szCs w:val="24"/>
+        </w:rPr>
+        <w:t>When we vectorize across all examples, we have to keep in mind that during the forward pass the weights are the same for all training examples</w:t>
+      </w:r>
+    </w:p>
+    <w:p>
+      <w:pPr>
+        <w:rPr>
+          <w:sz w:val="24"/>
+          <w:szCs w:val="24"/>
+        </w:rPr>
+      </w:pPr>
+    </w:p>
+    <w:p>
+      <w:pPr>
+        <w:rPr>
+          <w:sz w:val="24"/>
+          <w:szCs w:val="24"/>
+        </w:rPr>
+      </w:pPr>
+    </w:p>
+    <w:p>
+      <w:pPr>
+        <w:rPr>
+          <w:sz w:val="24"/>
+          <w:szCs w:val="24"/>
+        </w:rPr>
+      </w:pPr>
     </w:p>
     <w:sectPr>
       <w:pgSz w:w="12240" w:h="15840"/>

</xml_diff>

<commit_message>
added info about activation functions
</commit_message>
<xml_diff>
--- a/Course 1 - Neural Networks and Deep Learning/Week 3/Week 3 - Notes.docx
+++ b/Course 1 - Neural Networks and Deep Learning/Week 3/Week 3 - Notes.docx
@@ -718,6 +718,7 @@
       </w:pPr>
       <w:r>
         <w:rPr>
+          <w:noProof/>
           <w:sz w:val="24"/>
           <w:szCs w:val="24"/>
         </w:rPr>
@@ -775,6 +776,7 @@
       </w:pPr>
       <w:r>
         <w:rPr>
+          <w:noProof/>
           <w:sz w:val="24"/>
           <w:szCs w:val="24"/>
         </w:rPr>
@@ -846,6 +848,7 @@
       </w:pPr>
       <w:r>
         <w:rPr>
+          <w:noProof/>
           <w:sz w:val="24"/>
           <w:szCs w:val="24"/>
         </w:rPr>
@@ -912,18 +915,195 @@
     <w:p>
       <w:pPr>
         <w:rPr>
-          <w:sz w:val="24"/>
-          <w:szCs w:val="24"/>
-        </w:rPr>
-      </w:pPr>
-    </w:p>
-    <w:p>
-      <w:pPr>
-        <w:rPr>
-          <w:sz w:val="24"/>
-          <w:szCs w:val="24"/>
-        </w:rPr>
-      </w:pPr>
+          <w:b/>
+          <w:bCs/>
+          <w:sz w:val="24"/>
+          <w:szCs w:val="24"/>
+        </w:rPr>
+      </w:pPr>
+      <w:r>
+        <w:rPr>
+          <w:b/>
+          <w:bCs/>
+          <w:sz w:val="24"/>
+          <w:szCs w:val="24"/>
+        </w:rPr>
+        <w:lastRenderedPageBreak/>
+        <w:t>Activation Functions</w:t>
+      </w:r>
+    </w:p>
+    <w:p>
+      <w:pPr>
+        <w:rPr>
+          <w:sz w:val="24"/>
+          <w:szCs w:val="24"/>
+        </w:rPr>
+      </w:pPr>
+      <w:r>
+        <w:rPr>
+          <w:sz w:val="24"/>
+          <w:szCs w:val="24"/>
+        </w:rPr>
+        <w:t>Sigmoid – almost never to use it, except for the output layer</w:t>
+      </w:r>
+      <w:r>
+        <w:rPr>
+          <w:sz w:val="24"/>
+          <w:szCs w:val="24"/>
+        </w:rPr>
+        <w:t xml:space="preserve"> because we want to have the output between 0 and 1</w:t>
+      </w:r>
+    </w:p>
+    <w:p>
+      <w:pPr>
+        <w:rPr>
+          <w:sz w:val="24"/>
+          <w:szCs w:val="24"/>
+        </w:rPr>
+      </w:pPr>
+      <w:r>
+        <w:rPr>
+          <w:sz w:val="24"/>
+          <w:szCs w:val="24"/>
+        </w:rPr>
+        <w:t>Tanh – use it instead of sigmoid because basically it’s the same functions, but it’s centered in 0, thus helping the gradients to be centered in 0 as the input features; it almost every time works better than the sigmoid</w:t>
+      </w:r>
+    </w:p>
+    <w:p>
+      <w:pPr>
+        <w:rPr>
+          <w:sz w:val="24"/>
+          <w:szCs w:val="24"/>
+        </w:rPr>
+      </w:pPr>
+      <w:r>
+        <w:rPr>
+          <w:sz w:val="24"/>
+          <w:szCs w:val="24"/>
+        </w:rPr>
+        <w:t>ReLU – it’s the default activation function in deep learning; when the gradients are large / small, this function helps the network to work faster and to avoid the loss of large gradients, that are maximum 1 while using sigmoid and tanh</w:t>
+      </w:r>
+    </w:p>
+    <w:p>
+      <w:pPr>
+        <w:rPr>
+          <w:sz w:val="24"/>
+          <w:szCs w:val="24"/>
+        </w:rPr>
+      </w:pPr>
+      <w:r>
+        <w:rPr>
+          <w:sz w:val="24"/>
+          <w:szCs w:val="24"/>
+        </w:rPr>
+        <w:t>Leaky ReLU – almost every time works better than the ReLU, because we also propagate gradients that are smaller than 0; some people treat the parameter from this functions as one that has to be tweaked (hyperparameter)</w:t>
+      </w:r>
+    </w:p>
+    <w:p>
+      <w:pPr>
+        <w:rPr>
+          <w:sz w:val="24"/>
+          <w:szCs w:val="24"/>
+        </w:rPr>
+      </w:pPr>
+      <w:r>
+        <w:rPr>
+          <w:sz w:val="24"/>
+          <w:szCs w:val="24"/>
+        </w:rPr>
+        <w:drawing>
+          <wp:inline distT="0" distB="0" distL="0" distR="0" wp14:anchorId="391A9705" wp14:editId="52912680">
+            <wp:extent cx="5943600" cy="2978150"/>
+            <wp:effectExtent l="0" t="0" r="0" b="0"/>
+            <wp:docPr id="11" name="Picture 11" descr="A picture containing text, diagram, line, handwriting&#10;&#10;Description automatically generated"/>
+            <wp:cNvGraphicFramePr>
+              <a:graphicFrameLocks xmlns:a="http://schemas.openxmlformats.org/drawingml/2006/main" noChangeAspect="1"/>
+            </wp:cNvGraphicFramePr>
+            <a:graphic xmlns:a="http://schemas.openxmlformats.org/drawingml/2006/main">
+              <a:graphicData uri="http://schemas.openxmlformats.org/drawingml/2006/picture">
+                <pic:pic xmlns:pic="http://schemas.openxmlformats.org/drawingml/2006/picture">
+                  <pic:nvPicPr>
+                    <pic:cNvPr id="11" name="Picture 11" descr="A picture containing text, diagram, line, handwriting&#10;&#10;Description automatically generated"/>
+                    <pic:cNvPicPr/>
+                  </pic:nvPicPr>
+                  <pic:blipFill>
+                    <a:blip r:embed="rId16"/>
+                    <a:stretch>
+                      <a:fillRect/>
+                    </a:stretch>
+                  </pic:blipFill>
+                  <pic:spPr>
+                    <a:xfrm>
+                      <a:off x="0" y="0"/>
+                      <a:ext cx="5943600" cy="2978150"/>
+                    </a:xfrm>
+                    <a:prstGeom prst="rect">
+                      <a:avLst/>
+                    </a:prstGeom>
+                  </pic:spPr>
+                </pic:pic>
+              </a:graphicData>
+            </a:graphic>
+          </wp:inline>
+        </w:drawing>
+      </w:r>
+    </w:p>
+    <w:p>
+      <w:pPr>
+        <w:rPr>
+          <w:sz w:val="24"/>
+          <w:szCs w:val="24"/>
+        </w:rPr>
+      </w:pPr>
+    </w:p>
+    <w:p>
+      <w:pPr>
+        <w:rPr>
+          <w:b/>
+          <w:bCs/>
+          <w:sz w:val="24"/>
+          <w:szCs w:val="24"/>
+        </w:rPr>
+      </w:pPr>
+      <w:r>
+        <w:rPr>
+          <w:b/>
+          <w:bCs/>
+          <w:sz w:val="24"/>
+          <w:szCs w:val="24"/>
+        </w:rPr>
+        <w:t>Why do you need Non-Linear Activation Functions?</w:t>
+      </w:r>
+    </w:p>
+    <w:p>
+      <w:pPr>
+        <w:rPr>
+          <w:sz w:val="24"/>
+          <w:szCs w:val="24"/>
+        </w:rPr>
+      </w:pPr>
+      <w:r>
+        <w:rPr>
+          <w:sz w:val="24"/>
+          <w:szCs w:val="24"/>
+        </w:rPr>
+        <w:t>If we don’t use non-linear activation functions at least in hidden layers, the network, even if it’s extremely deep, cannot learn something complex because in the end the output is a linear combination of the input features</w:t>
+      </w:r>
+    </w:p>
+    <w:p>
+      <w:pPr>
+        <w:rPr>
+          <w:sz w:val="24"/>
+          <w:szCs w:val="24"/>
+        </w:rPr>
+      </w:pPr>
+      <w:r>
+        <w:rPr>
+          <w:sz w:val="24"/>
+          <w:szCs w:val="24"/>
+        </w:rPr>
+        <w:t>Only for regression problems we can use a linear activation function in the output layer, but we have to use for the rest of the layers non-linear activation functions</w:t>
+      </w:r>
     </w:p>
     <w:sectPr>
       <w:pgSz w:w="12240" w:h="15840"/>

</xml_diff>

<commit_message>
completed the notes and added the slides for the third week
</commit_message>
<xml_diff>
--- a/Course 1 - Neural Networks and Deep Learning/Week 3/Week 3 - Notes.docx
+++ b/Course 1 - Neural Networks and Deep Learning/Week 3/Week 3 - Notes.docx
@@ -1,6 +1,6 @@
 
 <file path=word/document.xml><?xml version="1.0" encoding="utf-8"?>
-<w:document xmlns:wpc="http://schemas.microsoft.com/office/word/2010/wordprocessingCanvas" xmlns:cx="http://schemas.microsoft.com/office/drawing/2014/chartex" xmlns:cx1="http://schemas.microsoft.com/office/drawing/2015/9/8/chartex" xmlns:cx2="http://schemas.microsoft.com/office/drawing/2015/10/21/chartex" xmlns:cx3="http://schemas.microsoft.com/office/drawing/2016/5/9/chartex" xmlns:cx4="http://schemas.microsoft.com/office/drawing/2016/5/10/chartex" xmlns:cx5="http://schemas.microsoft.com/office/drawing/2016/5/11/chartex" xmlns:cx6="http://schemas.microsoft.com/office/drawing/2016/5/12/chartex" xmlns:cx7="http://schemas.microsoft.com/office/drawing/2016/5/13/chartex" xmlns:cx8="http://schemas.microsoft.com/office/drawing/2016/5/14/chartex" xmlns:mc="http://schemas.openxmlformats.org/markup-compatibility/2006" xmlns:aink="http://schemas.microsoft.com/office/drawing/2016/ink" xmlns:am3d="http://schemas.microsoft.com/office/drawing/2017/model3d" xmlns:o="urn:schemas-microsoft-com:office:office" xmlns:oel="http://schemas.microsoft.com/office/2019/extlst" xmlns:r="http://schemas.openxmlformats.org/officeDocument/2006/relationships" xmlns:m="http://schemas.openxmlformats.org/officeDocument/2006/math" xmlns:v="urn:schemas-microsoft-com:vml" xmlns:wp14="http://schemas.microsoft.com/office/word/2010/wordprocessingDrawing" xmlns:wp="http://schemas.openxmlformats.org/drawingml/2006/wordprocessingDrawing" xmlns:w10="urn:schemas-microsoft-com:office:word" xmlns:w="http://schemas.openxmlformats.org/wordprocessingml/2006/main" xmlns:w14="http://schemas.microsoft.com/office/word/2010/wordml" xmlns:w15="http://schemas.microsoft.com/office/word/2012/wordml" xmlns:w16cex="http://schemas.microsoft.com/office/word/2018/wordml/cex" xmlns:w16cid="http://schemas.microsoft.com/office/word/2016/wordml/cid" xmlns:w16="http://schemas.microsoft.com/office/word/2018/wordml" xmlns:w16sdtdh="http://schemas.microsoft.com/office/word/2020/wordml/sdtdatahash" xmlns:w16se="http://schemas.microsoft.com/office/word/2015/wordml/symex" xmlns:wpg="http://schemas.microsoft.com/office/word/2010/wordprocessingGroup" xmlns:wpi="http://schemas.microsoft.com/office/word/2010/wordprocessingInk" xmlns:wne="http://schemas.microsoft.com/office/word/2006/wordml" xmlns:wps="http://schemas.microsoft.com/office/word/2010/wordprocessingShape" mc:Ignorable="w14 w15 w16se w16cid w16 w16cex w16sdtdh wp14">
+<w:document xmlns:wpc="http://schemas.microsoft.com/office/word/2010/wordprocessingCanvas" xmlns:cx="http://schemas.microsoft.com/office/drawing/2014/chartex" xmlns:cx1="http://schemas.microsoft.com/office/drawing/2015/9/8/chartex" xmlns:cx2="http://schemas.microsoft.com/office/drawing/2015/10/21/chartex" xmlns:cx3="http://schemas.microsoft.com/office/drawing/2016/5/9/chartex" xmlns:cx4="http://schemas.microsoft.com/office/drawing/2016/5/10/chartex" xmlns:cx5="http://schemas.microsoft.com/office/drawing/2016/5/11/chartex" xmlns:cx6="http://schemas.microsoft.com/office/drawing/2016/5/12/chartex" xmlns:cx7="http://schemas.microsoft.com/office/drawing/2016/5/13/chartex" xmlns:cx8="http://schemas.microsoft.com/office/drawing/2016/5/14/chartex" xmlns:mc="http://schemas.openxmlformats.org/markup-compatibility/2006" xmlns:aink="http://schemas.microsoft.com/office/drawing/2016/ink" xmlns:am3d="http://schemas.microsoft.com/office/drawing/2017/model3d" xmlns:o="urn:schemas-microsoft-com:office:office" xmlns:oel="http://schemas.microsoft.com/office/2019/extlst" xmlns:r="http://schemas.openxmlformats.org/officeDocument/2006/relationships" xmlns:m="http://schemas.openxmlformats.org/officeDocument/2006/math" xmlns:v="urn:schemas-microsoft-com:vml" xmlns:wp14="http://schemas.microsoft.com/office/word/2010/wordprocessingDrawing" xmlns:wp="http://schemas.openxmlformats.org/drawingml/2006/wordprocessingDrawing" xmlns:w10="urn:schemas-microsoft-com:office:word" xmlns:w="http://schemas.openxmlformats.org/wordprocessingml/2006/main" xmlns:w14="http://schemas.microsoft.com/office/word/2010/wordml" xmlns:w15="http://schemas.microsoft.com/office/word/2012/wordml" xmlns:w16cex="http://schemas.microsoft.com/office/word/2018/wordml/cex" xmlns:w16cid="http://schemas.microsoft.com/office/word/2016/wordml/cid" xmlns:w16="http://schemas.microsoft.com/office/word/2018/wordml" xmlns:w16du="http://schemas.microsoft.com/office/word/2023/wordml/word16du" xmlns:w16sdtdh="http://schemas.microsoft.com/office/word/2020/wordml/sdtdatahash" xmlns:w16se="http://schemas.microsoft.com/office/word/2015/wordml/symex" xmlns:wpg="http://schemas.microsoft.com/office/word/2010/wordprocessingGroup" xmlns:wpi="http://schemas.microsoft.com/office/word/2010/wordprocessingInk" xmlns:wne="http://schemas.microsoft.com/office/word/2006/wordml" xmlns:wps="http://schemas.microsoft.com/office/word/2010/wordprocessingShape" mc:Ignorable="w14 w15 w16se w16cid w16 w16cex w16sdtdh wp14">
   <w:body>
     <w:p>
       <w:pPr>
@@ -1008,6 +1008,7 @@
       </w:pPr>
       <w:r>
         <w:rPr>
+          <w:noProof/>
           <w:sz w:val="24"/>
           <w:szCs w:val="24"/>
         </w:rPr>
@@ -1105,6 +1106,653 @@
         <w:t>Only for regression problems we can use a linear activation function in the output layer, but we have to use for the rest of the layers non-linear activation functions</w:t>
       </w:r>
     </w:p>
+    <w:p>
+      <w:pPr>
+        <w:rPr>
+          <w:sz w:val="24"/>
+          <w:szCs w:val="24"/>
+        </w:rPr>
+      </w:pPr>
+    </w:p>
+    <w:p>
+      <w:pPr>
+        <w:rPr>
+          <w:sz w:val="24"/>
+          <w:szCs w:val="24"/>
+        </w:rPr>
+      </w:pPr>
+      <w:r>
+        <w:rPr>
+          <w:b/>
+          <w:bCs/>
+          <w:sz w:val="24"/>
+          <w:szCs w:val="24"/>
+        </w:rPr>
+        <w:lastRenderedPageBreak/>
+        <w:t>Derivatives of Activation Functions</w:t>
+      </w:r>
+    </w:p>
+    <w:p>
+      <w:pPr>
+        <w:rPr>
+          <w:sz w:val="24"/>
+          <w:szCs w:val="24"/>
+        </w:rPr>
+      </w:pPr>
+      <w:r>
+        <w:rPr>
+          <w:sz w:val="24"/>
+          <w:szCs w:val="24"/>
+        </w:rPr>
+        <w:t>We can denote the derivative of g(z) as g’(z)</w:t>
+      </w:r>
+    </w:p>
+    <w:p>
+      <w:pPr>
+        <w:rPr>
+          <w:sz w:val="24"/>
+          <w:szCs w:val="24"/>
+        </w:rPr>
+      </w:pPr>
+      <w:r>
+        <w:rPr>
+          <w:sz w:val="24"/>
+          <w:szCs w:val="24"/>
+        </w:rPr>
+        <w:drawing>
+          <wp:inline distT="0" distB="0" distL="0" distR="0" wp14:anchorId="7801F371" wp14:editId="2F68F8CA">
+            <wp:extent cx="1386840" cy="821257"/>
+            <wp:effectExtent l="0" t="0" r="3810" b="0"/>
+            <wp:docPr id="13" name="Picture 13" descr="A picture containing handwriting, sketch, child art, drawing&#10;&#10;Description automatically generated"/>
+            <wp:cNvGraphicFramePr>
+              <a:graphicFrameLocks xmlns:a="http://schemas.openxmlformats.org/drawingml/2006/main" noChangeAspect="1"/>
+            </wp:cNvGraphicFramePr>
+            <a:graphic xmlns:a="http://schemas.openxmlformats.org/drawingml/2006/main">
+              <a:graphicData uri="http://schemas.openxmlformats.org/drawingml/2006/picture">
+                <pic:pic xmlns:pic="http://schemas.openxmlformats.org/drawingml/2006/picture">
+                  <pic:nvPicPr>
+                    <pic:cNvPr id="13" name="Picture 13" descr="A picture containing handwriting, sketch, child art, drawing&#10;&#10;Description automatically generated"/>
+                    <pic:cNvPicPr/>
+                  </pic:nvPicPr>
+                  <pic:blipFill>
+                    <a:blip r:embed="rId17"/>
+                    <a:stretch>
+                      <a:fillRect/>
+                    </a:stretch>
+                  </pic:blipFill>
+                  <pic:spPr>
+                    <a:xfrm>
+                      <a:off x="0" y="0"/>
+                      <a:ext cx="1391152" cy="823811"/>
+                    </a:xfrm>
+                    <a:prstGeom prst="rect">
+                      <a:avLst/>
+                    </a:prstGeom>
+                  </pic:spPr>
+                </pic:pic>
+              </a:graphicData>
+            </a:graphic>
+          </wp:inline>
+        </w:drawing>
+      </w:r>
+    </w:p>
+    <w:p>
+      <w:pPr>
+        <w:rPr>
+          <w:sz w:val="24"/>
+          <w:szCs w:val="24"/>
+        </w:rPr>
+      </w:pPr>
+      <w:r>
+        <w:rPr>
+          <w:sz w:val="24"/>
+          <w:szCs w:val="24"/>
+        </w:rPr>
+        <w:t>Derivative of the Sigmoid function</w:t>
+      </w:r>
+      <w:r>
+        <w:rPr>
+          <w:sz w:val="24"/>
+          <w:szCs w:val="24"/>
+        </w:rPr>
+        <w:t xml:space="preserve">: </w:t>
+      </w:r>
+      <w:r>
+        <w:rPr>
+          <w:sz w:val="24"/>
+          <w:szCs w:val="24"/>
+        </w:rPr>
+        <w:t>g’(z) = g(z) * (1 – g(z))</w:t>
+      </w:r>
+    </w:p>
+    <w:p>
+      <w:pPr>
+        <w:rPr>
+          <w:sz w:val="24"/>
+          <w:szCs w:val="24"/>
+        </w:rPr>
+      </w:pPr>
+      <w:r>
+        <w:rPr>
+          <w:sz w:val="24"/>
+          <w:szCs w:val="24"/>
+        </w:rPr>
+        <w:t>Derivative of the Tanh: g’(z) = 1 – g(z)^2</w:t>
+      </w:r>
+    </w:p>
+    <w:p>
+      <w:pPr>
+        <w:rPr>
+          <w:sz w:val="24"/>
+          <w:szCs w:val="24"/>
+        </w:rPr>
+      </w:pPr>
+      <w:r>
+        <w:rPr>
+          <w:sz w:val="24"/>
+          <w:szCs w:val="24"/>
+        </w:rPr>
+        <w:t>Derivative of the ReLU: g’(z) = 0 if z &lt; 0 or 1 if z &gt;= 0; actually</w:t>
+      </w:r>
+      <w:r>
+        <w:rPr>
+          <w:sz w:val="24"/>
+          <w:szCs w:val="24"/>
+        </w:rPr>
+        <w:t>,</w:t>
+      </w:r>
+      <w:r>
+        <w:rPr>
+          <w:sz w:val="24"/>
+          <w:szCs w:val="24"/>
+        </w:rPr>
+        <w:t xml:space="preserve"> it’s undefined for z = 0, but we can implement it as stated previously</w:t>
+      </w:r>
+    </w:p>
+    <w:p>
+      <w:pPr>
+        <w:rPr>
+          <w:sz w:val="24"/>
+          <w:szCs w:val="24"/>
+        </w:rPr>
+      </w:pPr>
+      <w:r>
+        <w:rPr>
+          <w:sz w:val="24"/>
+          <w:szCs w:val="24"/>
+        </w:rPr>
+        <w:t>Derivative of the Leaky ReLU: g’(z) = 0.01 if z &lt; 0 or 1 if z &gt;= 0</w:t>
+      </w:r>
+    </w:p>
+    <w:p>
+      <w:pPr>
+        <w:rPr>
+          <w:sz w:val="24"/>
+          <w:szCs w:val="24"/>
+        </w:rPr>
+      </w:pPr>
+    </w:p>
+    <w:p>
+      <w:pPr>
+        <w:rPr>
+          <w:b/>
+          <w:bCs/>
+          <w:sz w:val="24"/>
+          <w:szCs w:val="24"/>
+        </w:rPr>
+      </w:pPr>
+      <w:r>
+        <w:rPr>
+          <w:b/>
+          <w:bCs/>
+          <w:sz w:val="24"/>
+          <w:szCs w:val="24"/>
+        </w:rPr>
+        <w:t>Gradient Descent for Neural Networks</w:t>
+      </w:r>
+    </w:p>
+    <w:p>
+      <w:pPr>
+        <w:rPr>
+          <w:sz w:val="24"/>
+          <w:szCs w:val="24"/>
+        </w:rPr>
+      </w:pPr>
+      <w:r>
+        <w:rPr>
+          <w:sz w:val="24"/>
+          <w:szCs w:val="24"/>
+        </w:rPr>
+        <w:t>For a neural network with 2 hidden layers, the parameters of the cost function are W[1], b[1], W[2], and b[2]</w:t>
+      </w:r>
+    </w:p>
+    <w:p>
+      <w:pPr>
+        <w:rPr>
+          <w:sz w:val="24"/>
+          <w:szCs w:val="24"/>
+        </w:rPr>
+      </w:pPr>
+      <w:r>
+        <w:rPr>
+          <w:sz w:val="24"/>
+          <w:szCs w:val="24"/>
+        </w:rPr>
+        <w:drawing>
+          <wp:inline distT="0" distB="0" distL="0" distR="0" wp14:anchorId="3BDD7B98" wp14:editId="149687E3">
+            <wp:extent cx="5943600" cy="733425"/>
+            <wp:effectExtent l="0" t="0" r="0" b="9525"/>
+            <wp:docPr id="14" name="Picture 14" descr="A close up of writing on a white board&#10;&#10;Description automatically generated with low confidence"/>
+            <wp:cNvGraphicFramePr>
+              <a:graphicFrameLocks xmlns:a="http://schemas.openxmlformats.org/drawingml/2006/main" noChangeAspect="1"/>
+            </wp:cNvGraphicFramePr>
+            <a:graphic xmlns:a="http://schemas.openxmlformats.org/drawingml/2006/main">
+              <a:graphicData uri="http://schemas.openxmlformats.org/drawingml/2006/picture">
+                <pic:pic xmlns:pic="http://schemas.openxmlformats.org/drawingml/2006/picture">
+                  <pic:nvPicPr>
+                    <pic:cNvPr id="14" name="Picture 14" descr="A close up of writing on a white board&#10;&#10;Description automatically generated with low confidence"/>
+                    <pic:cNvPicPr/>
+                  </pic:nvPicPr>
+                  <pic:blipFill rotWithShape="1">
+                    <a:blip r:embed="rId18"/>
+                    <a:srcRect t="6682" b="7572"/>
+                    <a:stretch/>
+                  </pic:blipFill>
+                  <pic:spPr bwMode="auto">
+                    <a:xfrm>
+                      <a:off x="0" y="0"/>
+                      <a:ext cx="5943600" cy="733425"/>
+                    </a:xfrm>
+                    <a:prstGeom prst="rect">
+                      <a:avLst/>
+                    </a:prstGeom>
+                    <a:ln>
+                      <a:noFill/>
+                    </a:ln>
+                    <a:extLst>
+                      <a:ext uri="{53640926-AAD7-44D8-BBD7-CCE9431645EC}">
+                        <a14:shadowObscured xmlns:a14="http://schemas.microsoft.com/office/drawing/2010/main"/>
+                      </a:ext>
+                    </a:extLst>
+                  </pic:spPr>
+                </pic:pic>
+              </a:graphicData>
+            </a:graphic>
+          </wp:inline>
+        </w:drawing>
+      </w:r>
+    </w:p>
+    <w:p>
+      <w:pPr>
+        <w:rPr>
+          <w:sz w:val="24"/>
+          <w:szCs w:val="24"/>
+        </w:rPr>
+      </w:pPr>
+      <w:r>
+        <w:rPr>
+          <w:sz w:val="24"/>
+          <w:szCs w:val="24"/>
+        </w:rPr>
+        <w:t>In order to apply the gradient descent, we have to repeatedly compute the outputs and the gradients and then to update the parameters of the cost function</w:t>
+      </w:r>
+    </w:p>
+    <w:p>
+      <w:pPr>
+        <w:rPr>
+          <w:sz w:val="24"/>
+          <w:szCs w:val="24"/>
+        </w:rPr>
+      </w:pPr>
+      <w:r>
+        <w:rPr>
+          <w:sz w:val="24"/>
+          <w:szCs w:val="24"/>
+        </w:rPr>
+        <w:t>The derivatives for W and b are computed in the same way for each layer, the main difference is when it comes to the derivative of Z</w:t>
+      </w:r>
+    </w:p>
+    <w:p>
+      <w:pPr>
+        <w:rPr>
+          <w:sz w:val="24"/>
+          <w:szCs w:val="24"/>
+        </w:rPr>
+      </w:pPr>
+    </w:p>
+    <w:p>
+      <w:pPr>
+        <w:tabs>
+          <w:tab w:val="left" w:pos="2655"/>
+        </w:tabs>
+        <w:rPr>
+          <w:b/>
+          <w:bCs/>
+          <w:sz w:val="24"/>
+          <w:szCs w:val="24"/>
+        </w:rPr>
+      </w:pPr>
+      <w:r>
+        <w:rPr>
+          <w:b/>
+          <w:bCs/>
+          <w:sz w:val="24"/>
+          <w:szCs w:val="24"/>
+        </w:rPr>
+        <w:t>Backpropagation Intuition (Optional)</w:t>
+      </w:r>
+    </w:p>
+    <w:p>
+      <w:pPr>
+        <w:tabs>
+          <w:tab w:val="left" w:pos="2655"/>
+        </w:tabs>
+        <w:rPr>
+          <w:sz w:val="24"/>
+          <w:szCs w:val="24"/>
+        </w:rPr>
+      </w:pPr>
+      <w:r>
+        <w:rPr>
+          <w:sz w:val="24"/>
+          <w:szCs w:val="24"/>
+        </w:rPr>
+        <w:drawing>
+          <wp:inline distT="0" distB="0" distL="0" distR="0" wp14:anchorId="79B21821" wp14:editId="3396F1F0">
+            <wp:extent cx="2266950" cy="1436940"/>
+            <wp:effectExtent l="0" t="0" r="0" b="0"/>
+            <wp:docPr id="15" name="Picture 15" descr="A picture containing text, handwriting, font, line&#10;&#10;Description automatically generated"/>
+            <wp:cNvGraphicFramePr>
+              <a:graphicFrameLocks xmlns:a="http://schemas.openxmlformats.org/drawingml/2006/main" noChangeAspect="1"/>
+            </wp:cNvGraphicFramePr>
+            <a:graphic xmlns:a="http://schemas.openxmlformats.org/drawingml/2006/main">
+              <a:graphicData uri="http://schemas.openxmlformats.org/drawingml/2006/picture">
+                <pic:pic xmlns:pic="http://schemas.openxmlformats.org/drawingml/2006/picture">
+                  <pic:nvPicPr>
+                    <pic:cNvPr id="15" name="Picture 15" descr="A picture containing text, handwriting, font, line&#10;&#10;Description automatically generated"/>
+                    <pic:cNvPicPr/>
+                  </pic:nvPicPr>
+                  <pic:blipFill rotWithShape="1">
+                    <a:blip r:embed="rId19"/>
+                    <a:srcRect l="5071" t="10610" r="2421" b="1790"/>
+                    <a:stretch/>
+                  </pic:blipFill>
+                  <pic:spPr bwMode="auto">
+                    <a:xfrm>
+                      <a:off x="0" y="0"/>
+                      <a:ext cx="2275755" cy="1442521"/>
+                    </a:xfrm>
+                    <a:prstGeom prst="rect">
+                      <a:avLst/>
+                    </a:prstGeom>
+                    <a:ln>
+                      <a:noFill/>
+                    </a:ln>
+                    <a:extLst>
+                      <a:ext uri="{53640926-AAD7-44D8-BBD7-CCE9431645EC}">
+                        <a14:shadowObscured xmlns:a14="http://schemas.microsoft.com/office/drawing/2010/main"/>
+                      </a:ext>
+                    </a:extLst>
+                  </pic:spPr>
+                </pic:pic>
+              </a:graphicData>
+            </a:graphic>
+          </wp:inline>
+        </w:drawing>
+      </w:r>
+    </w:p>
+    <w:p>
+      <w:pPr>
+        <w:tabs>
+          <w:tab w:val="left" w:pos="2655"/>
+        </w:tabs>
+        <w:rPr>
+          <w:sz w:val="24"/>
+          <w:szCs w:val="24"/>
+        </w:rPr>
+      </w:pPr>
+      <w:r>
+        <w:rPr>
+          <w:sz w:val="24"/>
+          <w:szCs w:val="24"/>
+        </w:rPr>
+        <w:lastRenderedPageBreak/>
+        <w:t>We can denote the dz as da * g’(z)</w:t>
+      </w:r>
+    </w:p>
+    <w:p>
+      <w:pPr>
+        <w:tabs>
+          <w:tab w:val="left" w:pos="2655"/>
+        </w:tabs>
+        <w:rPr>
+          <w:sz w:val="24"/>
+          <w:szCs w:val="24"/>
+        </w:rPr>
+      </w:pPr>
+    </w:p>
+    <w:p>
+      <w:pPr>
+        <w:tabs>
+          <w:tab w:val="left" w:pos="2655"/>
+        </w:tabs>
+        <w:rPr>
+          <w:b/>
+          <w:bCs/>
+          <w:sz w:val="24"/>
+          <w:szCs w:val="24"/>
+        </w:rPr>
+      </w:pPr>
+      <w:r>
+        <w:rPr>
+          <w:b/>
+          <w:bCs/>
+          <w:sz w:val="24"/>
+          <w:szCs w:val="24"/>
+        </w:rPr>
+        <w:t>Backpropagation Intuition (Optional)</w:t>
+      </w:r>
+    </w:p>
+    <w:p>
+      <w:pPr>
+        <w:tabs>
+          <w:tab w:val="left" w:pos="2655"/>
+        </w:tabs>
+        <w:rPr>
+          <w:sz w:val="24"/>
+          <w:szCs w:val="24"/>
+        </w:rPr>
+      </w:pPr>
+      <w:r>
+        <w:rPr>
+          <w:sz w:val="24"/>
+          <w:szCs w:val="24"/>
+        </w:rPr>
+        <w:t>If we have a function foo, then the derivative of foo has the same shape as foo</w:t>
+      </w:r>
+    </w:p>
+    <w:p>
+      <w:pPr>
+        <w:tabs>
+          <w:tab w:val="left" w:pos="2655"/>
+        </w:tabs>
+        <w:rPr>
+          <w:sz w:val="24"/>
+          <w:szCs w:val="24"/>
+        </w:rPr>
+      </w:pPr>
+      <w:r>
+        <w:rPr>
+          <w:sz w:val="24"/>
+          <w:szCs w:val="24"/>
+        </w:rPr>
+        <w:t>The derivatives for a neural network with 2 layers (for one example):</w:t>
+      </w:r>
+    </w:p>
+    <w:p>
+      <w:pPr>
+        <w:tabs>
+          <w:tab w:val="left" w:pos="2655"/>
+        </w:tabs>
+        <w:rPr>
+          <w:sz w:val="24"/>
+          <w:szCs w:val="24"/>
+        </w:rPr>
+      </w:pPr>
+      <w:r>
+        <w:rPr>
+          <w:sz w:val="24"/>
+          <w:szCs w:val="24"/>
+        </w:rPr>
+        <w:drawing>
+          <wp:inline distT="0" distB="0" distL="0" distR="0" wp14:anchorId="1095ED52" wp14:editId="4C6FEDA7">
+            <wp:extent cx="2343150" cy="2446539"/>
+            <wp:effectExtent l="0" t="0" r="0" b="0"/>
+            <wp:docPr id="16" name="Picture 16" descr="A picture containing text, font, screenshot, handwriting&#10;&#10;Description automatically generated"/>
+            <wp:cNvGraphicFramePr>
+              <a:graphicFrameLocks xmlns:a="http://schemas.openxmlformats.org/drawingml/2006/main" noChangeAspect="1"/>
+            </wp:cNvGraphicFramePr>
+            <a:graphic xmlns:a="http://schemas.openxmlformats.org/drawingml/2006/main">
+              <a:graphicData uri="http://schemas.openxmlformats.org/drawingml/2006/picture">
+                <pic:pic xmlns:pic="http://schemas.openxmlformats.org/drawingml/2006/picture">
+                  <pic:nvPicPr>
+                    <pic:cNvPr id="16" name="Picture 16" descr="A picture containing text, font, screenshot, handwriting&#10;&#10;Description automatically generated"/>
+                    <pic:cNvPicPr/>
+                  </pic:nvPicPr>
+                  <pic:blipFill>
+                    <a:blip r:embed="rId20"/>
+                    <a:stretch>
+                      <a:fillRect/>
+                    </a:stretch>
+                  </pic:blipFill>
+                  <pic:spPr>
+                    <a:xfrm>
+                      <a:off x="0" y="0"/>
+                      <a:ext cx="2348577" cy="2452205"/>
+                    </a:xfrm>
+                    <a:prstGeom prst="rect">
+                      <a:avLst/>
+                    </a:prstGeom>
+                  </pic:spPr>
+                </pic:pic>
+              </a:graphicData>
+            </a:graphic>
+          </wp:inline>
+        </w:drawing>
+      </w:r>
+    </w:p>
+    <w:p>
+      <w:pPr>
+        <w:tabs>
+          <w:tab w:val="left" w:pos="2655"/>
+        </w:tabs>
+        <w:rPr>
+          <w:sz w:val="24"/>
+          <w:szCs w:val="24"/>
+        </w:rPr>
+      </w:pPr>
+    </w:p>
+    <w:p>
+      <w:pPr>
+        <w:tabs>
+          <w:tab w:val="left" w:pos="2655"/>
+        </w:tabs>
+        <w:rPr>
+          <w:b/>
+          <w:bCs/>
+          <w:sz w:val="24"/>
+          <w:szCs w:val="24"/>
+        </w:rPr>
+      </w:pPr>
+      <w:r>
+        <w:rPr>
+          <w:b/>
+          <w:bCs/>
+          <w:sz w:val="24"/>
+          <w:szCs w:val="24"/>
+        </w:rPr>
+        <w:t>Random Initialization</w:t>
+      </w:r>
+    </w:p>
+    <w:p>
+      <w:pPr>
+        <w:tabs>
+          <w:tab w:val="left" w:pos="2655"/>
+        </w:tabs>
+        <w:rPr>
+          <w:sz w:val="24"/>
+          <w:szCs w:val="24"/>
+        </w:rPr>
+      </w:pPr>
+      <w:r>
+        <w:rPr>
+          <w:sz w:val="24"/>
+          <w:szCs w:val="24"/>
+        </w:rPr>
+        <w:t>If we initialize all the weights of a neural network with a constant value, for example 0, then in one layer, all the neurons with have the same value and will share the same weights even after multiple training epochs</w:t>
+      </w:r>
+    </w:p>
+    <w:p>
+      <w:pPr>
+        <w:tabs>
+          <w:tab w:val="left" w:pos="2655"/>
+        </w:tabs>
+        <w:rPr>
+          <w:sz w:val="24"/>
+          <w:szCs w:val="24"/>
+        </w:rPr>
+      </w:pPr>
+      <w:r>
+        <w:rPr>
+          <w:sz w:val="24"/>
+          <w:szCs w:val="24"/>
+        </w:rPr>
+        <w:t>If we want to break this symmetry, we have to initialize the weights randomly, but in this case we can leave the biases initialized with zeros</w:t>
+      </w:r>
+    </w:p>
+    <w:p>
+      <w:pPr>
+        <w:tabs>
+          <w:tab w:val="left" w:pos="2655"/>
+        </w:tabs>
+        <w:rPr>
+          <w:sz w:val="24"/>
+          <w:szCs w:val="24"/>
+        </w:rPr>
+      </w:pPr>
+      <w:r>
+        <w:rPr>
+          <w:sz w:val="24"/>
+          <w:szCs w:val="24"/>
+        </w:rPr>
+        <w:t>This isn’t a problem for a logistic regression, because we have one “neuron” we can initialize the weights with 0</w:t>
+      </w:r>
+    </w:p>
+    <w:p>
+      <w:pPr>
+        <w:tabs>
+          <w:tab w:val="left" w:pos="2655"/>
+        </w:tabs>
+        <w:rPr>
+          <w:sz w:val="24"/>
+          <w:szCs w:val="24"/>
+        </w:rPr>
+      </w:pPr>
+      <w:r>
+        <w:rPr>
+          <w:sz w:val="24"/>
+          <w:szCs w:val="24"/>
+        </w:rPr>
+        <w:t>Another important aspect is if we use activation functions such as sigmoid and tanh, we want to initialize the weights with random numbers * 0.001, just to be sure that the propagated values aren’t to big, to that after passed through these activation functions they become 1</w:t>
+      </w:r>
+      <w:r>
+        <w:rPr>
+          <w:sz w:val="24"/>
+          <w:szCs w:val="24"/>
+        </w:rPr>
+        <w:t xml:space="preserve"> all the time</w:t>
+      </w:r>
+    </w:p>
     <w:sectPr>
       <w:pgSz w:w="12240" w:h="15840"/>
       <w:pgMar w:top="1440" w:right="1440" w:bottom="1440" w:left="1440" w:header="720" w:footer="720" w:gutter="0"/>
@@ -1116,7 +1764,7 @@
 </file>
 
 <file path=word/numbering.xml><?xml version="1.0" encoding="utf-8"?>
-<w:numbering xmlns:wpc="http://schemas.microsoft.com/office/word/2010/wordprocessingCanvas" xmlns:cx="http://schemas.microsoft.com/office/drawing/2014/chartex" xmlns:cx1="http://schemas.microsoft.com/office/drawing/2015/9/8/chartex" xmlns:cx2="http://schemas.microsoft.com/office/drawing/2015/10/21/chartex" xmlns:cx3="http://schemas.microsoft.com/office/drawing/2016/5/9/chartex" xmlns:cx4="http://schemas.microsoft.com/office/drawing/2016/5/10/chartex" xmlns:cx5="http://schemas.microsoft.com/office/drawing/2016/5/11/chartex" xmlns:cx6="http://schemas.microsoft.com/office/drawing/2016/5/12/chartex" xmlns:cx7="http://schemas.microsoft.com/office/drawing/2016/5/13/chartex" xmlns:cx8="http://schemas.microsoft.com/office/drawing/2016/5/14/chartex" xmlns:mc="http://schemas.openxmlformats.org/markup-compatibility/2006" xmlns:aink="http://schemas.microsoft.com/office/drawing/2016/ink" xmlns:am3d="http://schemas.microsoft.com/office/drawing/2017/model3d" xmlns:o="urn:schemas-microsoft-com:office:office" xmlns:oel="http://schemas.microsoft.com/office/2019/extlst" xmlns:r="http://schemas.openxmlformats.org/officeDocument/2006/relationships" xmlns:m="http://schemas.openxmlformats.org/officeDocument/2006/math" xmlns:v="urn:schemas-microsoft-com:vml" xmlns:wp14="http://schemas.microsoft.com/office/word/2010/wordprocessingDrawing" xmlns:wp="http://schemas.openxmlformats.org/drawingml/2006/wordprocessingDrawing" xmlns:w10="urn:schemas-microsoft-com:office:word" xmlns:w="http://schemas.openxmlformats.org/wordprocessingml/2006/main" xmlns:w14="http://schemas.microsoft.com/office/word/2010/wordml" xmlns:w15="http://schemas.microsoft.com/office/word/2012/wordml" xmlns:w16cex="http://schemas.microsoft.com/office/word/2018/wordml/cex" xmlns:w16cid="http://schemas.microsoft.com/office/word/2016/wordml/cid" xmlns:w16="http://schemas.microsoft.com/office/word/2018/wordml" xmlns:w16sdtdh="http://schemas.microsoft.com/office/word/2020/wordml/sdtdatahash" xmlns:w16se="http://schemas.microsoft.com/office/word/2015/wordml/symex" xmlns:wpg="http://schemas.microsoft.com/office/word/2010/wordprocessingGroup" xmlns:wpi="http://schemas.microsoft.com/office/word/2010/wordprocessingInk" xmlns:wne="http://schemas.microsoft.com/office/word/2006/wordml" xmlns:wps="http://schemas.microsoft.com/office/word/2010/wordprocessingShape" mc:Ignorable="w14 w15 w16se w16cid w16 w16cex w16sdtdh wp14">
+<w:numbering xmlns:wpc="http://schemas.microsoft.com/office/word/2010/wordprocessingCanvas" xmlns:cx="http://schemas.microsoft.com/office/drawing/2014/chartex" xmlns:cx1="http://schemas.microsoft.com/office/drawing/2015/9/8/chartex" xmlns:cx2="http://schemas.microsoft.com/office/drawing/2015/10/21/chartex" xmlns:cx3="http://schemas.microsoft.com/office/drawing/2016/5/9/chartex" xmlns:cx4="http://schemas.microsoft.com/office/drawing/2016/5/10/chartex" xmlns:cx5="http://schemas.microsoft.com/office/drawing/2016/5/11/chartex" xmlns:cx6="http://schemas.microsoft.com/office/drawing/2016/5/12/chartex" xmlns:cx7="http://schemas.microsoft.com/office/drawing/2016/5/13/chartex" xmlns:cx8="http://schemas.microsoft.com/office/drawing/2016/5/14/chartex" xmlns:mc="http://schemas.openxmlformats.org/markup-compatibility/2006" xmlns:aink="http://schemas.microsoft.com/office/drawing/2016/ink" xmlns:am3d="http://schemas.microsoft.com/office/drawing/2017/model3d" xmlns:o="urn:schemas-microsoft-com:office:office" xmlns:oel="http://schemas.microsoft.com/office/2019/extlst" xmlns:r="http://schemas.openxmlformats.org/officeDocument/2006/relationships" xmlns:m="http://schemas.openxmlformats.org/officeDocument/2006/math" xmlns:v="urn:schemas-microsoft-com:vml" xmlns:wp14="http://schemas.microsoft.com/office/word/2010/wordprocessingDrawing" xmlns:wp="http://schemas.openxmlformats.org/drawingml/2006/wordprocessingDrawing" xmlns:w10="urn:schemas-microsoft-com:office:word" xmlns:w="http://schemas.openxmlformats.org/wordprocessingml/2006/main" xmlns:w14="http://schemas.microsoft.com/office/word/2010/wordml" xmlns:w15="http://schemas.microsoft.com/office/word/2012/wordml" xmlns:w16cex="http://schemas.microsoft.com/office/word/2018/wordml/cex" xmlns:w16cid="http://schemas.microsoft.com/office/word/2016/wordml/cid" xmlns:w16="http://schemas.microsoft.com/office/word/2018/wordml" xmlns:w16du="http://schemas.microsoft.com/office/word/2023/wordml/word16du" xmlns:w16sdtdh="http://schemas.microsoft.com/office/word/2020/wordml/sdtdatahash" xmlns:w16se="http://schemas.microsoft.com/office/word/2015/wordml/symex" xmlns:wpg="http://schemas.microsoft.com/office/word/2010/wordprocessingGroup" xmlns:wpi="http://schemas.microsoft.com/office/word/2010/wordprocessingInk" xmlns:wne="http://schemas.microsoft.com/office/word/2006/wordml" xmlns:wps="http://schemas.microsoft.com/office/word/2010/wordprocessingShape" mc:Ignorable="w14 w15 w16se w16cid w16 w16cex w16sdtdh wp14">
   <w:abstractNum w:abstractNumId="0" w15:restartNumberingAfterBreak="0">
     <w:nsid w:val="62CD164D"/>
     <w:multiLevelType w:val="hybridMultilevel"/>

</xml_diff>

<commit_message>
added the equations of the vectorized version of the gradient descent
</commit_message>
<xml_diff>
--- a/Course 1 - Neural Networks and Deep Learning/Week 3/Week 3 - Notes.docx
+++ b/Course 1 - Neural Networks and Deep Learning/Week 3/Week 3 - Notes.docx
@@ -99,8 +99,17 @@
           <w:sz w:val="24"/>
           <w:szCs w:val="24"/>
         </w:rPr>
-        <w:t>Superscript inside square brackets represents the notation for the number of the layer</w:t>
-      </w:r>
+        <w:t xml:space="preserve">Superscript inside square brackets represents the notation for the number of the </w:t>
+      </w:r>
+      <w:proofErr w:type="gramStart"/>
+      <w:r>
+        <w:rPr>
+          <w:sz w:val="24"/>
+          <w:szCs w:val="24"/>
+        </w:rPr>
+        <w:t>layer</w:t>
+      </w:r>
+      <w:proofErr w:type="gramEnd"/>
     </w:p>
     <w:p>
       <w:pPr>
@@ -141,37 +150,71 @@
           <w:sz w:val="24"/>
           <w:szCs w:val="24"/>
         </w:rPr>
-        <w:t>Each layer, including the input and the output can be seen as activation layers</w:t>
-      </w:r>
-    </w:p>
-    <w:p>
-      <w:pPr>
-        <w:rPr>
-          <w:sz w:val="24"/>
-          <w:szCs w:val="24"/>
-        </w:rPr>
-      </w:pPr>
-      <w:r>
-        <w:rPr>
-          <w:sz w:val="24"/>
-          <w:szCs w:val="24"/>
-        </w:rPr>
-        <w:t>Therefore, each layer is denoted by a and a superscript inside square brackets where we put the index of the layer</w:t>
-      </w:r>
-    </w:p>
-    <w:p>
-      <w:pPr>
-        <w:rPr>
-          <w:sz w:val="24"/>
-          <w:szCs w:val="24"/>
-        </w:rPr>
-      </w:pPr>
-      <w:r>
-        <w:rPr>
-          <w:sz w:val="24"/>
-          <w:szCs w:val="24"/>
-        </w:rPr>
-        <w:t>A neural network that has the input, hidden and output layers is referred to as a 2 layer neural network, because the input layer is not counted</w:t>
+        <w:t xml:space="preserve">Each layer, including the input and the output can be seen as activation </w:t>
+      </w:r>
+      <w:proofErr w:type="gramStart"/>
+      <w:r>
+        <w:rPr>
+          <w:sz w:val="24"/>
+          <w:szCs w:val="24"/>
+        </w:rPr>
+        <w:t>layers</w:t>
+      </w:r>
+      <w:proofErr w:type="gramEnd"/>
+    </w:p>
+    <w:p>
+      <w:pPr>
+        <w:rPr>
+          <w:sz w:val="24"/>
+          <w:szCs w:val="24"/>
+        </w:rPr>
+      </w:pPr>
+      <w:r>
+        <w:rPr>
+          <w:sz w:val="24"/>
+          <w:szCs w:val="24"/>
+        </w:rPr>
+        <w:t xml:space="preserve">Therefore, each layer is denoted by a and a superscript inside square brackets where we put the index of the </w:t>
+      </w:r>
+      <w:proofErr w:type="gramStart"/>
+      <w:r>
+        <w:rPr>
+          <w:sz w:val="24"/>
+          <w:szCs w:val="24"/>
+        </w:rPr>
+        <w:t>layer</w:t>
+      </w:r>
+      <w:proofErr w:type="gramEnd"/>
+    </w:p>
+    <w:p>
+      <w:pPr>
+        <w:rPr>
+          <w:sz w:val="24"/>
+          <w:szCs w:val="24"/>
+        </w:rPr>
+      </w:pPr>
+      <w:r>
+        <w:rPr>
+          <w:sz w:val="24"/>
+          <w:szCs w:val="24"/>
+        </w:rPr>
+        <w:t xml:space="preserve">A neural network that has the input, hidden and output layers is referred to as a </w:t>
+      </w:r>
+      <w:proofErr w:type="gramStart"/>
+      <w:r>
+        <w:rPr>
+          <w:sz w:val="24"/>
+          <w:szCs w:val="24"/>
+        </w:rPr>
+        <w:t>2 layer</w:t>
+      </w:r>
+      <w:proofErr w:type="gramEnd"/>
+      <w:r>
+        <w:rPr>
+          <w:sz w:val="24"/>
+          <w:szCs w:val="24"/>
+        </w:rPr>
+        <w:t xml:space="preserve"> neural network, because the input layer is not counted</w:t>
       </w:r>
     </w:p>
     <w:p>
@@ -263,8 +306,17 @@
           <w:sz w:val="24"/>
           <w:szCs w:val="24"/>
         </w:rPr>
-        <w:t>This is the representation of one unit, that can be perceived as 2 parts</w:t>
-      </w:r>
+        <w:t xml:space="preserve">This is the representation of one unit, that can be perceived as 2 </w:t>
+      </w:r>
+      <w:proofErr w:type="gramStart"/>
+      <w:r>
+        <w:rPr>
+          <w:sz w:val="24"/>
+          <w:szCs w:val="24"/>
+        </w:rPr>
+        <w:t>parts</w:t>
+      </w:r>
+      <w:proofErr w:type="gramEnd"/>
     </w:p>
     <w:p>
       <w:pPr>
@@ -370,8 +422,17 @@
           <w:sz w:val="24"/>
           <w:szCs w:val="24"/>
         </w:rPr>
-        <w:t>All the calculations for on layer can be computed just by multiplying the matrices</w:t>
-      </w:r>
+        <w:t xml:space="preserve">All the calculations for on layer can be computed just by multiplying the </w:t>
+      </w:r>
+      <w:proofErr w:type="gramStart"/>
+      <w:r>
+        <w:rPr>
+          <w:sz w:val="24"/>
+          <w:szCs w:val="24"/>
+        </w:rPr>
+        <w:t>matrices</w:t>
+      </w:r>
+      <w:proofErr w:type="gramEnd"/>
     </w:p>
     <w:p>
       <w:pPr>
@@ -634,7 +695,23 @@
           <w:sz w:val="24"/>
           <w:szCs w:val="24"/>
         </w:rPr>
-        <w:t xml:space="preserve"> (if we are using a neural network with 2 layers + the input)</w:t>
+        <w:t xml:space="preserve"> (</w:t>
+      </w:r>
+      <w:proofErr w:type="gramStart"/>
+      <w:r>
+        <w:rPr>
+          <w:sz w:val="24"/>
+          <w:szCs w:val="24"/>
+        </w:rPr>
+        <w:t>if</w:t>
+      </w:r>
+      <w:proofErr w:type="gramEnd"/>
+      <w:r>
+        <w:rPr>
+          <w:sz w:val="24"/>
+          <w:szCs w:val="24"/>
+        </w:rPr>
+        <w:t xml:space="preserve"> we are using a neural network with 2 layers + the input)</w:t>
       </w:r>
     </w:p>
     <w:p>
@@ -764,7 +841,23 @@
           <w:sz w:val="24"/>
           <w:szCs w:val="24"/>
         </w:rPr>
-        <w:t>(create a matrix X in which we have an x on each column)</w:t>
+        <w:t>(</w:t>
+      </w:r>
+      <w:proofErr w:type="gramStart"/>
+      <w:r>
+        <w:rPr>
+          <w:sz w:val="24"/>
+          <w:szCs w:val="24"/>
+        </w:rPr>
+        <w:t>create</w:t>
+      </w:r>
+      <w:proofErr w:type="gramEnd"/>
+      <w:r>
+        <w:rPr>
+          <w:sz w:val="24"/>
+          <w:szCs w:val="24"/>
+        </w:rPr>
+        <w:t xml:space="preserve"> a matrix X in which we have an x on each column)</w:t>
       </w:r>
     </w:p>
     <w:p>
@@ -821,23 +914,48 @@
           <w:sz w:val="24"/>
           <w:szCs w:val="24"/>
         </w:rPr>
-        <w:t>(same Z and A, where the columns stand for the examples, and the rows for hidden units)</w:t>
-      </w:r>
-    </w:p>
-    <w:p>
-      <w:pPr>
-        <w:rPr>
-          <w:sz w:val="24"/>
-          <w:szCs w:val="24"/>
-        </w:rPr>
-      </w:pPr>
-      <w:r>
-        <w:rPr>
-          <w:sz w:val="24"/>
-          <w:szCs w:val="24"/>
-        </w:rPr>
-        <w:t>We end up using the following computations for a vectorized forward pass across the entire data set</w:t>
-      </w:r>
+        <w:t>(</w:t>
+      </w:r>
+      <w:proofErr w:type="gramStart"/>
+      <w:r>
+        <w:rPr>
+          <w:sz w:val="24"/>
+          <w:szCs w:val="24"/>
+        </w:rPr>
+        <w:t>same</w:t>
+      </w:r>
+      <w:proofErr w:type="gramEnd"/>
+      <w:r>
+        <w:rPr>
+          <w:sz w:val="24"/>
+          <w:szCs w:val="24"/>
+        </w:rPr>
+        <w:t xml:space="preserve"> Z and A, where the columns stand for the examples, and the rows for hidden units)</w:t>
+      </w:r>
+    </w:p>
+    <w:p>
+      <w:pPr>
+        <w:rPr>
+          <w:sz w:val="24"/>
+          <w:szCs w:val="24"/>
+        </w:rPr>
+      </w:pPr>
+      <w:r>
+        <w:rPr>
+          <w:sz w:val="24"/>
+          <w:szCs w:val="24"/>
+        </w:rPr>
+        <w:t xml:space="preserve">We end up using the following computations for a vectorized forward pass across the entire data </w:t>
+      </w:r>
+      <w:proofErr w:type="gramStart"/>
+      <w:r>
+        <w:rPr>
+          <w:sz w:val="24"/>
+          <w:szCs w:val="24"/>
+        </w:rPr>
+        <w:t>set</w:t>
+      </w:r>
+      <w:proofErr w:type="gramEnd"/>
     </w:p>
     <w:p>
       <w:pPr>
@@ -901,8 +1019,17 @@
           <w:sz w:val="24"/>
           <w:szCs w:val="24"/>
         </w:rPr>
-        <w:t>When we vectorize across all examples, we have to keep in mind that during the forward pass the weights are the same for all training examples</w:t>
-      </w:r>
+        <w:t xml:space="preserve">When we vectorize across all examples, we have to keep in mind that during the forward pass the weights are the same for all training </w:t>
+      </w:r>
+      <w:proofErr w:type="gramStart"/>
+      <w:r>
+        <w:rPr>
+          <w:sz w:val="24"/>
+          <w:szCs w:val="24"/>
+        </w:rPr>
+        <w:t>examples</w:t>
+      </w:r>
+      <w:proofErr w:type="gramEnd"/>
     </w:p>
     <w:p>
       <w:pPr>
@@ -944,15 +1071,24 @@
           <w:sz w:val="24"/>
           <w:szCs w:val="24"/>
         </w:rPr>
-        <w:t>Sigmoid – almost never to use it, except for the output layer</w:t>
-      </w:r>
-      <w:r>
-        <w:rPr>
-          <w:sz w:val="24"/>
-          <w:szCs w:val="24"/>
-        </w:rPr>
-        <w:t xml:space="preserve"> because we want to have the output between 0 and 1</w:t>
-      </w:r>
+        <w:t>Sigmoid – almost never use it, except for the output layer</w:t>
+      </w:r>
+      <w:r>
+        <w:rPr>
+          <w:sz w:val="24"/>
+          <w:szCs w:val="24"/>
+        </w:rPr>
+        <w:t xml:space="preserve"> because we want to have the output between 0 and </w:t>
+      </w:r>
+      <w:proofErr w:type="gramStart"/>
+      <w:r>
+        <w:rPr>
+          <w:sz w:val="24"/>
+          <w:szCs w:val="24"/>
+        </w:rPr>
+        <w:t>1</w:t>
+      </w:r>
+      <w:proofErr w:type="gramEnd"/>
     </w:p>
     <w:p>
       <w:pPr>
@@ -976,27 +1112,93 @@
           <w:szCs w:val="24"/>
         </w:rPr>
       </w:pPr>
-      <w:r>
-        <w:rPr>
-          <w:sz w:val="24"/>
-          <w:szCs w:val="24"/>
-        </w:rPr>
-        <w:t>ReLU – it’s the default activation function in deep learning; when the gradients are large / small, this function helps the network to work faster and to avoid the loss of large gradients, that are maximum 1 while using sigmoid and tanh</w:t>
-      </w:r>
-    </w:p>
-    <w:p>
-      <w:pPr>
-        <w:rPr>
-          <w:sz w:val="24"/>
-          <w:szCs w:val="24"/>
-        </w:rPr>
-      </w:pPr>
-      <w:r>
-        <w:rPr>
-          <w:sz w:val="24"/>
-          <w:szCs w:val="24"/>
-        </w:rPr>
-        <w:t>Leaky ReLU – almost every time works better than the ReLU, because we also propagate gradients that are smaller than 0; some people treat the parameter from this functions as one that has to be tweaked (hyperparameter)</w:t>
+      <w:proofErr w:type="spellStart"/>
+      <w:r>
+        <w:rPr>
+          <w:sz w:val="24"/>
+          <w:szCs w:val="24"/>
+        </w:rPr>
+        <w:t>ReLU</w:t>
+      </w:r>
+      <w:proofErr w:type="spellEnd"/>
+      <w:r>
+        <w:rPr>
+          <w:sz w:val="24"/>
+          <w:szCs w:val="24"/>
+        </w:rPr>
+        <w:t xml:space="preserve"> – it’s the default activation function in deep learning; when the gradients are large / small, this function helps the network to work faster and to avoid the loss of large gradients, that are maximum 1 while using sigmoid and </w:t>
+      </w:r>
+      <w:proofErr w:type="gramStart"/>
+      <w:r>
+        <w:rPr>
+          <w:sz w:val="24"/>
+          <w:szCs w:val="24"/>
+        </w:rPr>
+        <w:t>tanh</w:t>
+      </w:r>
+      <w:proofErr w:type="gramEnd"/>
+    </w:p>
+    <w:p>
+      <w:pPr>
+        <w:rPr>
+          <w:sz w:val="24"/>
+          <w:szCs w:val="24"/>
+        </w:rPr>
+      </w:pPr>
+      <w:r>
+        <w:rPr>
+          <w:sz w:val="24"/>
+          <w:szCs w:val="24"/>
+        </w:rPr>
+        <w:t xml:space="preserve">Leaky </w:t>
+      </w:r>
+      <w:proofErr w:type="spellStart"/>
+      <w:r>
+        <w:rPr>
+          <w:sz w:val="24"/>
+          <w:szCs w:val="24"/>
+        </w:rPr>
+        <w:t>ReLU</w:t>
+      </w:r>
+      <w:proofErr w:type="spellEnd"/>
+      <w:r>
+        <w:rPr>
+          <w:sz w:val="24"/>
+          <w:szCs w:val="24"/>
+        </w:rPr>
+        <w:t xml:space="preserve"> – almost every time works better than the </w:t>
+      </w:r>
+      <w:proofErr w:type="spellStart"/>
+      <w:r>
+        <w:rPr>
+          <w:sz w:val="24"/>
+          <w:szCs w:val="24"/>
+        </w:rPr>
+        <w:t>ReLU</w:t>
+      </w:r>
+      <w:proofErr w:type="spellEnd"/>
+      <w:r>
+        <w:rPr>
+          <w:sz w:val="24"/>
+          <w:szCs w:val="24"/>
+        </w:rPr>
+        <w:t xml:space="preserve">, because we also propagate gradients that are smaller than 0; some people treat the parameter from </w:t>
+      </w:r>
+      <w:proofErr w:type="gramStart"/>
+      <w:r>
+        <w:rPr>
+          <w:sz w:val="24"/>
+          <w:szCs w:val="24"/>
+        </w:rPr>
+        <w:t>this functions</w:t>
+      </w:r>
+      <w:proofErr w:type="gramEnd"/>
+      <w:r>
+        <w:rPr>
+          <w:sz w:val="24"/>
+          <w:szCs w:val="24"/>
+        </w:rPr>
+        <w:t xml:space="preserve"> as one that has to be tweaked (hyperparameter)</w:t>
       </w:r>
     </w:p>
     <w:p>
@@ -1088,23 +1290,41 @@
           <w:sz w:val="24"/>
           <w:szCs w:val="24"/>
         </w:rPr>
-        <w:t>If we don’t use non-linear activation functions at least in hidden layers, the network, even if it’s extremely deep, cannot learn something complex because in the end the output is a linear combination of the input features</w:t>
-      </w:r>
-    </w:p>
-    <w:p>
-      <w:pPr>
-        <w:rPr>
-          <w:sz w:val="24"/>
-          <w:szCs w:val="24"/>
-        </w:rPr>
-      </w:pPr>
-      <w:r>
-        <w:rPr>
-          <w:sz w:val="24"/>
-          <w:szCs w:val="24"/>
-        </w:rPr>
-        <w:t>Only for regression problems we can use a linear activation function in the output layer, but we have to use for the rest of the layers non-linear activation functions</w:t>
-      </w:r>
+        <w:t xml:space="preserve">If we don’t use non-linear activation functions at least in hidden layers, the network, even if it’s extremely deep, cannot learn something complex because in the end the output is a linear combination of the input </w:t>
+      </w:r>
+      <w:proofErr w:type="gramStart"/>
+      <w:r>
+        <w:rPr>
+          <w:sz w:val="24"/>
+          <w:szCs w:val="24"/>
+        </w:rPr>
+        <w:t>features</w:t>
+      </w:r>
+      <w:proofErr w:type="gramEnd"/>
+    </w:p>
+    <w:p>
+      <w:pPr>
+        <w:rPr>
+          <w:sz w:val="24"/>
+          <w:szCs w:val="24"/>
+        </w:rPr>
+      </w:pPr>
+      <w:r>
+        <w:rPr>
+          <w:sz w:val="24"/>
+          <w:szCs w:val="24"/>
+        </w:rPr>
+        <w:t xml:space="preserve">Only for regression problems we can use a linear activation function in the output layer, but we have to use for the rest of the layers non-linear activation </w:t>
+      </w:r>
+      <w:proofErr w:type="gramStart"/>
+      <w:r>
+        <w:rPr>
+          <w:sz w:val="24"/>
+          <w:szCs w:val="24"/>
+        </w:rPr>
+        <w:t>functions</w:t>
+      </w:r>
+      <w:proofErr w:type="gramEnd"/>
     </w:p>
     <w:p>
       <w:pPr>
@@ -1156,6 +1376,7 @@
       </w:pPr>
       <w:r>
         <w:rPr>
+          <w:noProof/>
           <w:sz w:val="24"/>
           <w:szCs w:val="24"/>
         </w:rPr>
@@ -1252,7 +1473,23 @@
           <w:sz w:val="24"/>
           <w:szCs w:val="24"/>
         </w:rPr>
-        <w:t>Derivative of the ReLU: g’(z) = 0 if z &lt; 0 or 1 if z &gt;= 0; actually</w:t>
+        <w:t xml:space="preserve">Derivative of the </w:t>
+      </w:r>
+      <w:proofErr w:type="spellStart"/>
+      <w:r>
+        <w:rPr>
+          <w:sz w:val="24"/>
+          <w:szCs w:val="24"/>
+        </w:rPr>
+        <w:t>ReLU</w:t>
+      </w:r>
+      <w:proofErr w:type="spellEnd"/>
+      <w:r>
+        <w:rPr>
+          <w:sz w:val="24"/>
+          <w:szCs w:val="24"/>
+        </w:rPr>
+        <w:t>: g’(z) = 0 if z &lt; 0 or 1 if z &gt;= 0; actually</w:t>
       </w:r>
       <w:r>
         <w:rPr>
@@ -1281,7 +1518,23 @@
           <w:sz w:val="24"/>
           <w:szCs w:val="24"/>
         </w:rPr>
-        <w:t>Derivative of the Leaky ReLU: g’(z) = 0.01 if z &lt; 0 or 1 if z &gt;= 0</w:t>
+        <w:t xml:space="preserve">Derivative of the Leaky </w:t>
+      </w:r>
+      <w:proofErr w:type="spellStart"/>
+      <w:r>
+        <w:rPr>
+          <w:sz w:val="24"/>
+          <w:szCs w:val="24"/>
+        </w:rPr>
+        <w:t>ReLU</w:t>
+      </w:r>
+      <w:proofErr w:type="spellEnd"/>
+      <w:r>
+        <w:rPr>
+          <w:sz w:val="24"/>
+          <w:szCs w:val="24"/>
+        </w:rPr>
+        <w:t>: g’(z) = 0.01 if z &lt; 0 or 1 if z &gt;= 0</w:t>
       </w:r>
     </w:p>
     <w:p>
@@ -1323,18 +1576,35 @@
           <w:sz w:val="24"/>
           <w:szCs w:val="24"/>
         </w:rPr>
-        <w:t>For a neural network with 2 hidden layers, the parameters of the cost function are W[1], b[1], W[2], and b[2]</w:t>
-      </w:r>
-    </w:p>
-    <w:p>
-      <w:pPr>
-        <w:rPr>
-          <w:sz w:val="24"/>
-          <w:szCs w:val="24"/>
-        </w:rPr>
-      </w:pPr>
-      <w:r>
-        <w:rPr>
+        <w:t xml:space="preserve">For a neural network with 2 hidden layers, the parameters of the cost function are </w:t>
+      </w:r>
+      <w:proofErr w:type="gramStart"/>
+      <w:r>
+        <w:rPr>
+          <w:sz w:val="24"/>
+          <w:szCs w:val="24"/>
+        </w:rPr>
+        <w:t>W[</w:t>
+      </w:r>
+      <w:proofErr w:type="gramEnd"/>
+      <w:r>
+        <w:rPr>
+          <w:sz w:val="24"/>
+          <w:szCs w:val="24"/>
+        </w:rPr>
+        <w:t>1], b[1], W[2], and b[2]</w:t>
+      </w:r>
+    </w:p>
+    <w:p>
+      <w:pPr>
+        <w:rPr>
+          <w:sz w:val="24"/>
+          <w:szCs w:val="24"/>
+        </w:rPr>
+      </w:pPr>
+      <w:r>
+        <w:rPr>
+          <w:noProof/>
           <w:sz w:val="24"/>
           <w:szCs w:val="24"/>
         </w:rPr>
@@ -1394,23 +1664,41 @@
           <w:sz w:val="24"/>
           <w:szCs w:val="24"/>
         </w:rPr>
-        <w:t>In order to apply the gradient descent, we have to repeatedly compute the outputs and the gradients and then to update the parameters of the cost function</w:t>
-      </w:r>
-    </w:p>
-    <w:p>
-      <w:pPr>
-        <w:rPr>
-          <w:sz w:val="24"/>
-          <w:szCs w:val="24"/>
-        </w:rPr>
-      </w:pPr>
-      <w:r>
-        <w:rPr>
-          <w:sz w:val="24"/>
-          <w:szCs w:val="24"/>
-        </w:rPr>
-        <w:t>The derivatives for W and b are computed in the same way for each layer, the main difference is when it comes to the derivative of Z</w:t>
-      </w:r>
+        <w:t xml:space="preserve">In order to apply the gradient descent, we have to repeatedly compute the outputs and the gradients and then to update the parameters of the cost </w:t>
+      </w:r>
+      <w:proofErr w:type="gramStart"/>
+      <w:r>
+        <w:rPr>
+          <w:sz w:val="24"/>
+          <w:szCs w:val="24"/>
+        </w:rPr>
+        <w:t>function</w:t>
+      </w:r>
+      <w:proofErr w:type="gramEnd"/>
+    </w:p>
+    <w:p>
+      <w:pPr>
+        <w:rPr>
+          <w:sz w:val="24"/>
+          <w:szCs w:val="24"/>
+        </w:rPr>
+      </w:pPr>
+      <w:r>
+        <w:rPr>
+          <w:sz w:val="24"/>
+          <w:szCs w:val="24"/>
+        </w:rPr>
+        <w:t xml:space="preserve">The derivatives for W and b are computed in the same way for each layer, the main difference is when it comes to the derivative of </w:t>
+      </w:r>
+      <w:proofErr w:type="gramStart"/>
+      <w:r>
+        <w:rPr>
+          <w:sz w:val="24"/>
+          <w:szCs w:val="24"/>
+        </w:rPr>
+        <w:t>Z</w:t>
+      </w:r>
+      <w:proofErr w:type="gramEnd"/>
     </w:p>
     <w:p>
       <w:pPr>
@@ -1454,6 +1742,7 @@
       </w:pPr>
       <w:r>
         <w:rPr>
+          <w:noProof/>
           <w:sz w:val="24"/>
           <w:szCs w:val="24"/>
         </w:rPr>
@@ -1517,7 +1806,23 @@
           <w:szCs w:val="24"/>
         </w:rPr>
         <w:lastRenderedPageBreak/>
-        <w:t>We can denote the dz as da * g’(z)</w:t>
+        <w:t xml:space="preserve">We can denote the </w:t>
+      </w:r>
+      <w:proofErr w:type="spellStart"/>
+      <w:r>
+        <w:rPr>
+          <w:sz w:val="24"/>
+          <w:szCs w:val="24"/>
+        </w:rPr>
+        <w:t>dz</w:t>
+      </w:r>
+      <w:proofErr w:type="spellEnd"/>
+      <w:r>
+        <w:rPr>
+          <w:sz w:val="24"/>
+          <w:szCs w:val="24"/>
+        </w:rPr>
+        <w:t xml:space="preserve"> as da * g’(z)</w:t>
       </w:r>
     </w:p>
     <w:p>
@@ -1568,8 +1873,17 @@
           <w:sz w:val="24"/>
           <w:szCs w:val="24"/>
         </w:rPr>
-        <w:t>If we have a function foo, then the derivative of foo has the same shape as foo</w:t>
-      </w:r>
+        <w:t xml:space="preserve">If we have a function foo, then the derivative of foo has the same shape as </w:t>
+      </w:r>
+      <w:proofErr w:type="gramStart"/>
+      <w:r>
+        <w:rPr>
+          <w:sz w:val="24"/>
+          <w:szCs w:val="24"/>
+        </w:rPr>
+        <w:t>foo</w:t>
+      </w:r>
+      <w:proofErr w:type="gramEnd"/>
     </w:p>
     <w:p>
       <w:pPr>
@@ -1601,6 +1915,7 @@
       </w:pPr>
       <w:r>
         <w:rPr>
+          <w:noProof/>
           <w:sz w:val="24"/>
           <w:szCs w:val="24"/>
         </w:rPr>
@@ -1689,8 +2004,17 @@
           <w:sz w:val="24"/>
           <w:szCs w:val="24"/>
         </w:rPr>
-        <w:t>If we initialize all the weights of a neural network with a constant value, for example 0, then in one layer, all the neurons with have the same value and will share the same weights even after multiple training epochs</w:t>
-      </w:r>
+        <w:t xml:space="preserve">If we initialize all the weights of a neural network with a constant value, for example 0, then in one layer, all the neurons with have the same value and will share the same weights even after multiple training </w:t>
+      </w:r>
+      <w:proofErr w:type="gramStart"/>
+      <w:r>
+        <w:rPr>
+          <w:sz w:val="24"/>
+          <w:szCs w:val="24"/>
+        </w:rPr>
+        <w:t>epochs</w:t>
+      </w:r>
+      <w:proofErr w:type="gramEnd"/>
     </w:p>
     <w:p>
       <w:pPr>
@@ -1707,7 +2031,23 @@
           <w:sz w:val="24"/>
           <w:szCs w:val="24"/>
         </w:rPr>
-        <w:t>If we want to break this symmetry, we have to initialize the weights randomly, but in this case we can leave the biases initialized with zeros</w:t>
+        <w:t xml:space="preserve">If we want to break this symmetry, we have to initialize the weights randomly, but in this </w:t>
+      </w:r>
+      <w:proofErr w:type="gramStart"/>
+      <w:r>
+        <w:rPr>
+          <w:sz w:val="24"/>
+          <w:szCs w:val="24"/>
+        </w:rPr>
+        <w:t>case</w:t>
+      </w:r>
+      <w:proofErr w:type="gramEnd"/>
+      <w:r>
+        <w:rPr>
+          <w:sz w:val="24"/>
+          <w:szCs w:val="24"/>
+        </w:rPr>
+        <w:t xml:space="preserve"> we can leave the biases initialized with zeros</w:t>
       </w:r>
     </w:p>
     <w:p>
@@ -1725,8 +2065,17 @@
           <w:sz w:val="24"/>
           <w:szCs w:val="24"/>
         </w:rPr>
-        <w:t>This isn’t a problem for a logistic regression, because we have one “neuron” we can initialize the weights with 0</w:t>
-      </w:r>
+        <w:t xml:space="preserve">This isn’t a problem for a logistic regression, because we have one “neuron” we can initialize the weights with </w:t>
+      </w:r>
+      <w:proofErr w:type="gramStart"/>
+      <w:r>
+        <w:rPr>
+          <w:sz w:val="24"/>
+          <w:szCs w:val="24"/>
+        </w:rPr>
+        <w:t>0</w:t>
+      </w:r>
+      <w:proofErr w:type="gramEnd"/>
     </w:p>
     <w:p>
       <w:pPr>
@@ -1743,14 +2092,164 @@
           <w:sz w:val="24"/>
           <w:szCs w:val="24"/>
         </w:rPr>
-        <w:t>Another important aspect is if we use activation functions such as sigmoid and tanh, we want to initialize the weights with random numbers * 0.001, just to be sure that the propagated values aren’t to big, to that after passed through these activation functions they become 1</w:t>
-      </w:r>
-      <w:r>
-        <w:rPr>
-          <w:sz w:val="24"/>
-          <w:szCs w:val="24"/>
-        </w:rPr>
-        <w:t xml:space="preserve"> all the time</w:t>
+        <w:t>Another important aspect is if we use activation functions such as sigmoid and tanh, we want to initialize the weights with random numbers * 0.001, just to be sure that the propagated values aren’t to</w:t>
+      </w:r>
+      <w:r>
+        <w:rPr>
+          <w:sz w:val="24"/>
+          <w:szCs w:val="24"/>
+        </w:rPr>
+        <w:t>o</w:t>
+      </w:r>
+      <w:r>
+        <w:rPr>
+          <w:sz w:val="24"/>
+          <w:szCs w:val="24"/>
+        </w:rPr>
+        <w:t xml:space="preserve"> big, </w:t>
+      </w:r>
+      <w:r>
+        <w:rPr>
+          <w:sz w:val="24"/>
+          <w:szCs w:val="24"/>
+        </w:rPr>
+        <w:t>s</w:t>
+      </w:r>
+      <w:r>
+        <w:rPr>
+          <w:sz w:val="24"/>
+          <w:szCs w:val="24"/>
+        </w:rPr>
+        <w:t>o that after passed through these activation functions they become 1</w:t>
+      </w:r>
+      <w:r>
+        <w:rPr>
+          <w:sz w:val="24"/>
+          <w:szCs w:val="24"/>
+        </w:rPr>
+        <w:t xml:space="preserve"> all the </w:t>
+      </w:r>
+      <w:proofErr w:type="gramStart"/>
+      <w:r>
+        <w:rPr>
+          <w:sz w:val="24"/>
+          <w:szCs w:val="24"/>
+        </w:rPr>
+        <w:t>time</w:t>
+      </w:r>
+      <w:proofErr w:type="gramEnd"/>
+    </w:p>
+    <w:p>
+      <w:pPr>
+        <w:tabs>
+          <w:tab w:val="left" w:pos="2655"/>
+        </w:tabs>
+        <w:rPr>
+          <w:sz w:val="24"/>
+          <w:szCs w:val="24"/>
+        </w:rPr>
+      </w:pPr>
+    </w:p>
+    <w:p>
+      <w:pPr>
+        <w:tabs>
+          <w:tab w:val="left" w:pos="2655"/>
+        </w:tabs>
+        <w:rPr>
+          <w:sz w:val="24"/>
+          <w:szCs w:val="24"/>
+        </w:rPr>
+      </w:pPr>
+    </w:p>
+    <w:p>
+      <w:pPr>
+        <w:tabs>
+          <w:tab w:val="left" w:pos="2655"/>
+        </w:tabs>
+        <w:rPr>
+          <w:sz w:val="24"/>
+          <w:szCs w:val="24"/>
+        </w:rPr>
+      </w:pPr>
+    </w:p>
+    <w:p>
+      <w:pPr>
+        <w:tabs>
+          <w:tab w:val="left" w:pos="2655"/>
+        </w:tabs>
+        <w:rPr>
+          <w:sz w:val="24"/>
+          <w:szCs w:val="24"/>
+        </w:rPr>
+      </w:pPr>
+      <w:r>
+        <w:rPr>
+          <w:sz w:val="24"/>
+          <w:szCs w:val="24"/>
+        </w:rPr>
+        <w:lastRenderedPageBreak/>
+        <w:t xml:space="preserve">These are the equations of the gradient descent for a neural network with 2 </w:t>
+      </w:r>
+      <w:proofErr w:type="gramStart"/>
+      <w:r>
+        <w:rPr>
+          <w:sz w:val="24"/>
+          <w:szCs w:val="24"/>
+        </w:rPr>
+        <w:t>layers</w:t>
+      </w:r>
+      <w:proofErr w:type="gramEnd"/>
+    </w:p>
+    <w:p>
+      <w:pPr>
+        <w:tabs>
+          <w:tab w:val="left" w:pos="2655"/>
+        </w:tabs>
+        <w:rPr>
+          <w:sz w:val="24"/>
+          <w:szCs w:val="24"/>
+        </w:rPr>
+      </w:pPr>
+      <w:r>
+        <w:rPr>
+          <w:sz w:val="24"/>
+          <w:szCs w:val="24"/>
+        </w:rPr>
+        <w:drawing>
+          <wp:inline distT="0" distB="0" distL="0" distR="0" wp14:anchorId="4755F9A9" wp14:editId="7D3539DE">
+            <wp:extent cx="5943600" cy="2832735"/>
+            <wp:effectExtent l="0" t="0" r="0" b="5715"/>
+            <wp:docPr id="17" name="Picture 17" descr="A picture containing text, font, handwriting, screenshot&#10;&#10;Description automatically generated"/>
+            <wp:cNvGraphicFramePr>
+              <a:graphicFrameLocks xmlns:a="http://schemas.openxmlformats.org/drawingml/2006/main" noChangeAspect="1"/>
+            </wp:cNvGraphicFramePr>
+            <a:graphic xmlns:a="http://schemas.openxmlformats.org/drawingml/2006/main">
+              <a:graphicData uri="http://schemas.openxmlformats.org/drawingml/2006/picture">
+                <pic:pic xmlns:pic="http://schemas.openxmlformats.org/drawingml/2006/picture">
+                  <pic:nvPicPr>
+                    <pic:cNvPr id="17" name="Picture 17" descr="A picture containing text, font, handwriting, screenshot&#10;&#10;Description automatically generated"/>
+                    <pic:cNvPicPr/>
+                  </pic:nvPicPr>
+                  <pic:blipFill>
+                    <a:blip r:embed="rId21"/>
+                    <a:stretch>
+                      <a:fillRect/>
+                    </a:stretch>
+                  </pic:blipFill>
+                  <pic:spPr>
+                    <a:xfrm>
+                      <a:off x="0" y="0"/>
+                      <a:ext cx="5943600" cy="2832735"/>
+                    </a:xfrm>
+                    <a:prstGeom prst="rect">
+                      <a:avLst/>
+                    </a:prstGeom>
+                  </pic:spPr>
+                </pic:pic>
+              </a:graphicData>
+            </a:graphic>
+          </wp:inline>
+        </w:drawing>
       </w:r>
     </w:p>
     <w:sectPr>

</xml_diff>